<commit_message>
cahier de charge 1
j'ai fait le chapitre 1 qui contient les etapes necessaire de cahier de charge
</commit_message>
<xml_diff>
--- a/RapportPFA.docx
+++ b/RapportPFA.docx
@@ -583,7 +583,6 @@
           <w:b/>
           <w:sz w:val="24"/>
           <w:szCs w:val="24"/>
-          <w:rtl/>
           <w:lang w:val="fr-FR"/>
           <w14:textOutline w14:w="11112" w14:cap="flat" w14:cmpd="sng" w14:algn="ctr">
             <w14:solidFill>
@@ -598,9 +597,1767 @@
         </w:rPr>
       </w:pPr>
     </w:p>
+    <w:p>
+      <w:pPr>
+        <w:jc w:val="center"/>
+        <w:rPr>
+          <w:b/>
+          <w:sz w:val="24"/>
+          <w:szCs w:val="24"/>
+          <w:lang w:val="fr-FR"/>
+          <w14:textOutline w14:w="11112" w14:cap="flat" w14:cmpd="sng" w14:algn="ctr">
+            <w14:solidFill>
+              <w14:schemeClr w14:val="accent6">
+                <w14:lumMod w14:val="60000"/>
+                <w14:lumOff w14:val="40000"/>
+              </w14:schemeClr>
+            </w14:solidFill>
+            <w14:prstDash w14:val="solid"/>
+            <w14:round/>
+          </w14:textOutline>
+        </w:rPr>
+      </w:pPr>
+      <w:r>
+        <w:rPr>
+          <w:b/>
+          <w:noProof/>
+          <w:sz w:val="24"/>
+          <w:szCs w:val="24"/>
+          <w:rtl/>
+          <w:lang w:val="ar-SA"/>
+        </w:rPr>
+        <mc:AlternateContent>
+          <mc:Choice Requires="wps">
+            <w:drawing>
+              <wp:anchor distT="91440" distB="91440" distL="137160" distR="137160" simplePos="0" relativeHeight="251660288" behindDoc="0" locked="0" layoutInCell="0" allowOverlap="1" wp14:anchorId="698154D2" wp14:editId="4989B7FD">
+                <wp:simplePos x="0" y="0"/>
+                <wp:positionH relativeFrom="margin">
+                  <wp:align>center</wp:align>
+                </wp:positionH>
+                <wp:positionV relativeFrom="margin">
+                  <wp:posOffset>-134620</wp:posOffset>
+                </wp:positionV>
+                <wp:extent cx="2787015" cy="5546090"/>
+                <wp:effectExtent l="0" t="7937" r="5397" b="5398"/>
+                <wp:wrapSquare wrapText="bothSides"/>
+                <wp:docPr id="1223363650" name="Rectangle : coins arrondis 2"/>
+                <wp:cNvGraphicFramePr>
+                  <a:graphicFrameLocks xmlns:a="http://schemas.openxmlformats.org/drawingml/2006/main"/>
+                </wp:cNvGraphicFramePr>
+                <a:graphic xmlns:a="http://schemas.openxmlformats.org/drawingml/2006/main">
+                  <a:graphicData uri="http://schemas.microsoft.com/office/word/2010/wordprocessingShape">
+                    <wps:wsp>
+                      <wps:cNvSpPr>
+                        <a:spLocks noChangeArrowheads="1"/>
+                      </wps:cNvSpPr>
+                      <wps:spPr bwMode="auto">
+                        <a:xfrm rot="5400000">
+                          <a:off x="0" y="0"/>
+                          <a:ext cx="2787015" cy="5546090"/>
+                        </a:xfrm>
+                        <a:prstGeom prst="roundRect">
+                          <a:avLst>
+                            <a:gd name="adj" fmla="val 13032"/>
+                          </a:avLst>
+                        </a:prstGeom>
+                        <a:gradFill flip="none" rotWithShape="1">
+                          <a:gsLst>
+                            <a:gs pos="0">
+                              <a:schemeClr val="accent6">
+                                <a:lumMod val="67000"/>
+                              </a:schemeClr>
+                            </a:gs>
+                            <a:gs pos="48000">
+                              <a:schemeClr val="accent6">
+                                <a:lumMod val="97000"/>
+                                <a:lumOff val="3000"/>
+                              </a:schemeClr>
+                            </a:gs>
+                            <a:gs pos="100000">
+                              <a:schemeClr val="accent6">
+                                <a:lumMod val="60000"/>
+                                <a:lumOff val="40000"/>
+                              </a:schemeClr>
+                            </a:gs>
+                          </a:gsLst>
+                          <a:lin ang="16200000" scaled="1"/>
+                          <a:tileRect/>
+                        </a:gradFill>
+                        <a:ln>
+                          <a:noFill/>
+                        </a:ln>
+                      </wps:spPr>
+                      <wps:style>
+                        <a:lnRef idx="0">
+                          <a:scrgbClr r="0" g="0" b="0"/>
+                        </a:lnRef>
+                        <a:fillRef idx="0">
+                          <a:scrgbClr r="0" g="0" b="0"/>
+                        </a:fillRef>
+                        <a:effectRef idx="0">
+                          <a:scrgbClr r="0" g="0" b="0"/>
+                        </a:effectRef>
+                        <a:fontRef idx="minor">
+                          <a:schemeClr val="lt1"/>
+                        </a:fontRef>
+                      </wps:style>
+                      <wps:txbx>
+                        <w:txbxContent>
+                          <w:p>
+                            <w:pPr>
+                              <w:jc w:val="center"/>
+                              <w:rPr>
+                                <w:rFonts w:ascii="Amasis MT Pro Black" w:eastAsiaTheme="majorEastAsia" w:hAnsi="Amasis MT Pro Black" w:cstheme="majorBidi"/>
+                                <w:i/>
+                                <w:iCs/>
+                                <w:color w:val="FFFFFF" w:themeColor="background1"/>
+                                <w:sz w:val="52"/>
+                                <w:szCs w:val="52"/>
+                                <w:lang w:val="fr-FR"/>
+                              </w:rPr>
+                            </w:pPr>
+                            <w:r>
+                              <w:rPr>
+                                <w:rFonts w:ascii="Amasis MT Pro Black" w:eastAsiaTheme="majorEastAsia" w:hAnsi="Amasis MT Pro Black" w:cstheme="majorBidi"/>
+                                <w:i/>
+                                <w:iCs/>
+                                <w:color w:val="FFFFFF" w:themeColor="background1"/>
+                                <w:sz w:val="52"/>
+                                <w:szCs w:val="52"/>
+                              </w:rPr>
+                              <w:t>Chapitre 1:</w:t>
+                            </w:r>
+                            <w:r>
+                              <w:rPr>
+                                <w:rFonts w:ascii="Amasis MT Pro Black" w:eastAsiaTheme="majorEastAsia" w:hAnsi="Amasis MT Pro Black" w:cstheme="majorBidi"/>
+                                <w:i/>
+                                <w:iCs/>
+                                <w:color w:val="FFFFFF" w:themeColor="background1"/>
+                                <w:sz w:val="52"/>
+                                <w:szCs w:val="52"/>
+                              </w:rPr>
+                              <w:t xml:space="preserve"> Cahier De Charge</w:t>
+                            </w:r>
+                          </w:p>
+                        </w:txbxContent>
+                      </wps:txbx>
+                      <wps:bodyPr rot="0" vert="horz" wrap="square" lIns="91440" tIns="45720" rIns="91440" bIns="45720" anchor="ctr" anchorCtr="0" upright="1">
+                        <a:noAutofit/>
+                      </wps:bodyPr>
+                    </wps:wsp>
+                  </a:graphicData>
+                </a:graphic>
+                <wp14:sizeRelH relativeFrom="margin">
+                  <wp14:pctWidth>0</wp14:pctWidth>
+                </wp14:sizeRelH>
+                <wp14:sizeRelV relativeFrom="margin">
+                  <wp14:pctHeight>0</wp14:pctHeight>
+                </wp14:sizeRelV>
+              </wp:anchor>
+            </w:drawing>
+          </mc:Choice>
+          <mc:Fallback>
+            <w:pict>
+              <v:roundrect w14:anchorId="698154D2" id="Rectangle : coins arrondis 2" o:spid="_x0000_s1026" style="position:absolute;left:0;text-align:left;margin-left:0;margin-top:-10.6pt;width:219.45pt;height:436.7pt;rotation:90;z-index:251660288;visibility:visible;mso-wrap-style:square;mso-width-percent:0;mso-height-percent:0;mso-wrap-distance-left:10.8pt;mso-wrap-distance-top:7.2pt;mso-wrap-distance-right:10.8pt;mso-wrap-distance-bottom:7.2pt;mso-position-horizontal:center;mso-position-horizontal-relative:margin;mso-position-vertical:absolute;mso-position-vertical-relative:margin;mso-width-percent:0;mso-height-percent:0;mso-width-relative:margin;mso-height-relative:margin;v-text-anchor:middle" arcsize="8541f" o:gfxdata="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" o:allowincell="f" fillcolor="#4a732f [2153]" stroked="f">
+                <v:fill color2="#a8d08d [1945]" rotate="t" angle="180" colors="0 #4b7430;31457f #74b349;1 #a9d18e" focus="100%" type="gradient"/>
+                <v:textbox>
+                  <w:txbxContent>
+                    <w:p>
+                      <w:pPr>
+                        <w:jc w:val="center"/>
+                        <w:rPr>
+                          <w:rFonts w:ascii="Amasis MT Pro Black" w:eastAsiaTheme="majorEastAsia" w:hAnsi="Amasis MT Pro Black" w:cstheme="majorBidi"/>
+                          <w:i/>
+                          <w:iCs/>
+                          <w:color w:val="FFFFFF" w:themeColor="background1"/>
+                          <w:sz w:val="52"/>
+                          <w:szCs w:val="52"/>
+                          <w:lang w:val="fr-FR"/>
+                        </w:rPr>
+                      </w:pPr>
+                      <w:r>
+                        <w:rPr>
+                          <w:rFonts w:ascii="Amasis MT Pro Black" w:eastAsiaTheme="majorEastAsia" w:hAnsi="Amasis MT Pro Black" w:cstheme="majorBidi"/>
+                          <w:i/>
+                          <w:iCs/>
+                          <w:color w:val="FFFFFF" w:themeColor="background1"/>
+                          <w:sz w:val="52"/>
+                          <w:szCs w:val="52"/>
+                        </w:rPr>
+                        <w:t>Chapitre 1:</w:t>
+                      </w:r>
+                      <w:r>
+                        <w:rPr>
+                          <w:rFonts w:ascii="Amasis MT Pro Black" w:eastAsiaTheme="majorEastAsia" w:hAnsi="Amasis MT Pro Black" w:cstheme="majorBidi"/>
+                          <w:i/>
+                          <w:iCs/>
+                          <w:color w:val="FFFFFF" w:themeColor="background1"/>
+                          <w:sz w:val="52"/>
+                          <w:szCs w:val="52"/>
+                        </w:rPr>
+                        <w:t xml:space="preserve"> Cahier De Charge</w:t>
+                      </w:r>
+                    </w:p>
+                  </w:txbxContent>
+                </v:textbox>
+                <w10:wrap type="square" anchorx="margin" anchory="margin"/>
+              </v:roundrect>
+            </w:pict>
+          </mc:Fallback>
+        </mc:AlternateContent>
+      </w:r>
+    </w:p>
+    <w:p>
+      <w:pPr>
+        <w:rPr>
+          <w:sz w:val="24"/>
+          <w:szCs w:val="24"/>
+          <w:lang w:val="fr-FR"/>
+        </w:rPr>
+      </w:pPr>
+    </w:p>
+    <w:p>
+      <w:pPr>
+        <w:rPr>
+          <w:sz w:val="24"/>
+          <w:szCs w:val="24"/>
+          <w:lang w:val="fr-FR"/>
+        </w:rPr>
+      </w:pPr>
+    </w:p>
+    <w:p>
+      <w:pPr>
+        <w:rPr>
+          <w:sz w:val="24"/>
+          <w:szCs w:val="24"/>
+          <w:lang w:val="fr-FR"/>
+        </w:rPr>
+      </w:pPr>
+    </w:p>
+    <w:p>
+      <w:pPr>
+        <w:rPr>
+          <w:sz w:val="24"/>
+          <w:szCs w:val="24"/>
+          <w:lang w:val="fr-FR"/>
+        </w:rPr>
+      </w:pPr>
+    </w:p>
+    <w:p>
+      <w:pPr>
+        <w:pStyle w:val="Titre2"/>
+        <w:numPr>
+          <w:ilvl w:val="0"/>
+          <w:numId w:val="2"/>
+        </w:numPr>
+        <w:rPr>
+          <w:b/>
+          <w:bCs/>
+          <w:lang w:val="fr-FR"/>
+        </w:rPr>
+      </w:pPr>
+      <w:r>
+        <w:rPr>
+          <w:b/>
+          <w:bCs/>
+          <w:lang w:val="fr-FR"/>
+        </w:rPr>
+        <w:t>Introduction :</w:t>
+      </w:r>
+    </w:p>
+    <w:p>
+      <w:pPr>
+        <w:ind w:firstLine="360"/>
+        <w:jc w:val="both"/>
+        <w:rPr>
+          <w:lang w:val="fr-FR"/>
+        </w:rPr>
+      </w:pPr>
+      <w:r>
+        <w:rPr>
+          <w:lang w:val="fr-FR"/>
+        </w:rPr>
+        <w:t xml:space="preserve">L’application web &amp; mobile pour la gestion de cabinet médical est un outil informatique conçu pour aider à </w:t>
+      </w:r>
+      <w:r>
+        <w:rPr>
+          <w:lang w:val="fr-FR"/>
+        </w:rPr>
+        <w:t>gérer les activités quotidiennes d'un cabinet médical. Elle est destinée à améliorer la qualité des soins et la satisfaction des patients en fournissant des fonctionnalités telles que la gestion des rendez-vous, la gestion des dossiers médicaux électroniques, la prescription électronique et la communication en ligne entre les médecins et les patients.</w:t>
+      </w:r>
+    </w:p>
+    <w:p>
+      <w:pPr>
+        <w:ind w:firstLine="360"/>
+        <w:jc w:val="both"/>
+        <w:rPr>
+          <w:lang w:val="fr-FR"/>
+        </w:rPr>
+      </w:pPr>
+      <w:r>
+        <w:rPr>
+          <w:lang w:val="fr-FR"/>
+        </w:rPr>
+        <w:t>Cette application permet aux professionnels de la santé de gagner du temps et de se concentrer davantage sur les soins aux patients, en réduisant le temps consacré à des tâches administratives fastidieuses telles que la tenue des dossiers médicaux papier et la gestion des rendez-vous manuelle. Elle permet également aux patients d'avoir un accès facile aux informations sur leur santé et de communiquer avec leur médecin en ligne.</w:t>
+      </w:r>
+    </w:p>
+    <w:p>
+      <w:pPr>
+        <w:tabs>
+          <w:tab w:val="left" w:pos="1215"/>
+        </w:tabs>
+        <w:rPr>
+          <w:sz w:val="24"/>
+          <w:szCs w:val="24"/>
+          <w:lang w:val="fr-FR"/>
+        </w:rPr>
+      </w:pPr>
+    </w:p>
+    <w:p>
+      <w:pPr>
+        <w:pStyle w:val="Titre2"/>
+        <w:numPr>
+          <w:ilvl w:val="0"/>
+          <w:numId w:val="2"/>
+        </w:numPr>
+        <w:rPr>
+          <w:b/>
+          <w:bCs/>
+          <w:lang w:val="fr-FR"/>
+        </w:rPr>
+      </w:pPr>
+      <w:r>
+        <w:rPr>
+          <w:b/>
+          <w:bCs/>
+          <w:lang w:val="fr-FR"/>
+        </w:rPr>
+        <w:t xml:space="preserve">Les Objectifs de </w:t>
+      </w:r>
+      <w:r>
+        <w:rPr>
+          <w:b/>
+          <w:bCs/>
+          <w:lang w:val="fr-FR"/>
+        </w:rPr>
+        <w:t>Projet</w:t>
+      </w:r>
+      <w:r>
+        <w:rPr>
+          <w:b/>
+          <w:bCs/>
+          <w:lang w:val="fr-FR"/>
+        </w:rPr>
+        <w:t> :</w:t>
+      </w:r>
+    </w:p>
+    <w:p>
+      <w:pPr>
+        <w:jc w:val="both"/>
+        <w:rPr>
+          <w:lang w:val="fr-FR"/>
+        </w:rPr>
+      </w:pPr>
+      <w:r>
+        <w:rPr>
+          <w:lang w:val="fr-FR"/>
+        </w:rPr>
+        <w:t>Le but de ce projet est de concevoir et développer une application qui permet de gérer un cabinet médical.</w:t>
+      </w:r>
+    </w:p>
+    <w:p>
+      <w:pPr>
+        <w:rPr>
+          <w:lang w:val="fr-FR"/>
+        </w:rPr>
+      </w:pPr>
+      <w:r>
+        <w:rPr>
+          <w:lang w:val="fr-FR"/>
+        </w:rPr>
+        <w:t>Parmi les fonctions de gestion on distingue :</w:t>
+      </w:r>
+    </w:p>
+    <w:p>
+      <w:pPr>
+        <w:pStyle w:val="Paragraphedeliste"/>
+        <w:numPr>
+          <w:ilvl w:val="0"/>
+          <w:numId w:val="3"/>
+        </w:numPr>
+        <w:jc w:val="both"/>
+        <w:rPr>
+          <w:lang w:val="fr-FR"/>
+        </w:rPr>
+      </w:pPr>
+      <w:r>
+        <w:rPr>
+          <w:b/>
+          <w:bCs/>
+          <w:lang w:val="fr-FR"/>
+        </w:rPr>
+        <w:lastRenderedPageBreak/>
+        <w:t>Suivi de la santé</w:t>
+      </w:r>
+      <w:r>
+        <w:rPr>
+          <w:lang w:val="fr-FR"/>
+        </w:rPr>
+        <w:t xml:space="preserve"> : L’application peut permettre aux utilisateurs de suivre leur santé, par exemple en leur permettant de mesurer leur tension artérielle, leur fréquence cardiaque, etc. </w:t>
+      </w:r>
+    </w:p>
+    <w:p>
+      <w:pPr>
+        <w:pStyle w:val="Paragraphedeliste"/>
+        <w:numPr>
+          <w:ilvl w:val="0"/>
+          <w:numId w:val="3"/>
+        </w:numPr>
+        <w:jc w:val="both"/>
+        <w:rPr>
+          <w:lang w:val="fr-FR"/>
+        </w:rPr>
+      </w:pPr>
+      <w:r>
+        <w:rPr>
+          <w:b/>
+          <w:bCs/>
+          <w:lang w:val="fr-FR"/>
+        </w:rPr>
+        <w:t>Gestion des médicaments</w:t>
+      </w:r>
+      <w:r>
+        <w:rPr>
+          <w:lang w:val="fr-FR"/>
+        </w:rPr>
+        <w:t> :</w:t>
+      </w:r>
+      <w:r>
+        <w:rPr>
+          <w:lang w:val="fr-FR" w:bidi="ar-MA"/>
+        </w:rPr>
+        <w:t xml:space="preserve"> L’application p</w:t>
+      </w:r>
+      <w:r>
+        <w:rPr>
+          <w:lang w:val="fr-FR" w:bidi="ar-MA"/>
+        </w:rPr>
+        <w:t>eut aider les utilisateurs à gérer leur traitement médicamenteux, en leur rappelant quand prendre leurs médicaments, etc.</w:t>
+      </w:r>
+    </w:p>
+    <w:p>
+      <w:pPr>
+        <w:pStyle w:val="Paragraphedeliste"/>
+        <w:numPr>
+          <w:ilvl w:val="0"/>
+          <w:numId w:val="3"/>
+        </w:numPr>
+        <w:jc w:val="both"/>
+        <w:rPr>
+          <w:b/>
+          <w:sz w:val="24"/>
+          <w:szCs w:val="24"/>
+          <w:lang w:val="fr-FR"/>
+        </w:rPr>
+      </w:pPr>
+      <w:r>
+        <w:rPr>
+          <w:b/>
+          <w:bCs/>
+          <w:lang w:val="fr-FR" w:bidi="ar-MA"/>
+        </w:rPr>
+        <w:t>Gestion des rendez-vous médicaux</w:t>
+      </w:r>
+      <w:r>
+        <w:rPr>
+          <w:lang w:val="fr-FR" w:bidi="ar-MA"/>
+        </w:rPr>
+        <w:t> : L’application peut aider à organiser leurs rendez-vous médicaux, en leur permettant de prendre rendez-vous en ligne, en leur rappelant leurs rendez-vous, etc.</w:t>
+      </w:r>
+    </w:p>
+    <w:p>
+      <w:pPr>
+        <w:pStyle w:val="Paragraphedeliste"/>
+        <w:ind w:left="1440"/>
+        <w:jc w:val="both"/>
+        <w:rPr>
+          <w:b/>
+          <w:sz w:val="24"/>
+          <w:szCs w:val="24"/>
+          <w:lang w:val="fr-FR"/>
+        </w:rPr>
+      </w:pPr>
+    </w:p>
+    <w:p>
+      <w:pPr>
+        <w:pStyle w:val="Paragraphedeliste"/>
+        <w:numPr>
+          <w:ilvl w:val="0"/>
+          <w:numId w:val="3"/>
+        </w:numPr>
+        <w:jc w:val="both"/>
+        <w:rPr>
+          <w:b/>
+          <w:sz w:val="24"/>
+          <w:szCs w:val="24"/>
+          <w:lang w:val="fr-FR"/>
+        </w:rPr>
+      </w:pPr>
+      <w:r>
+        <w:rPr>
+          <w:lang w:val="fr-FR" w:bidi="ar-MA"/>
+        </w:rPr>
+        <w:t xml:space="preserve"> </w:t>
+      </w:r>
+      <w:r>
+        <w:rPr>
+          <w:b/>
+          <w:bCs/>
+          <w:lang w:val="fr-FR" w:bidi="ar-MA"/>
+        </w:rPr>
+        <w:t>Communauté de soutien</w:t>
+      </w:r>
+      <w:r>
+        <w:rPr>
+          <w:lang w:val="fr-FR" w:bidi="ar-MA"/>
+        </w:rPr>
+        <w:t xml:space="preserve"> : L’application peut permettre aux utilisateurs de communiquer avec un système AI pour prendre des conseils ou des informations à </w:t>
+      </w:r>
+      <w:r>
+        <w:rPr>
+          <w:lang w:val="fr-FR" w:bidi="ar-MA"/>
+        </w:rPr>
+        <w:t>a</w:t>
+      </w:r>
+      <w:r>
+        <w:rPr>
+          <w:lang w:val="fr-FR" w:bidi="ar-MA"/>
+        </w:rPr>
+        <w:t>ider.</w:t>
+      </w:r>
+    </w:p>
+    <w:p>
+      <w:pPr>
+        <w:tabs>
+          <w:tab w:val="left" w:pos="1215"/>
+        </w:tabs>
+        <w:rPr>
+          <w:sz w:val="24"/>
+          <w:szCs w:val="24"/>
+          <w:lang w:val="fr-FR"/>
+        </w:rPr>
+      </w:pPr>
+    </w:p>
+    <w:p>
+      <w:pPr>
+        <w:pStyle w:val="Titre2"/>
+        <w:numPr>
+          <w:ilvl w:val="0"/>
+          <w:numId w:val="2"/>
+        </w:numPr>
+        <w:rPr>
+          <w:b/>
+          <w:bCs/>
+          <w:lang w:val="fr-FR"/>
+        </w:rPr>
+      </w:pPr>
+      <w:r>
+        <w:rPr>
+          <w:b/>
+          <w:bCs/>
+          <w:lang w:val="fr-FR"/>
+        </w:rPr>
+        <w:t>Utilisateur de l’application :</w:t>
+      </w:r>
+    </w:p>
+    <w:p>
+      <w:pPr>
+        <w:jc w:val="lowKashida"/>
+        <w:rPr>
+          <w:lang w:val="fr-FR"/>
+        </w:rPr>
+      </w:pPr>
+      <w:r>
+        <w:rPr>
+          <w:lang w:val="fr-FR"/>
+        </w:rPr>
+        <w:t>Voici une liste des utilisateurs de l'application web d'un cabinet médical et de leurs rôles :</w:t>
+      </w:r>
+    </w:p>
+    <w:p>
+      <w:pPr>
+        <w:jc w:val="lowKashida"/>
+        <w:rPr>
+          <w:lang w:val="fr-FR"/>
+        </w:rPr>
+      </w:pPr>
+    </w:p>
+    <w:p>
+      <w:pPr>
+        <w:pStyle w:val="Paragraphedeliste"/>
+        <w:numPr>
+          <w:ilvl w:val="0"/>
+          <w:numId w:val="4"/>
+        </w:numPr>
+        <w:jc w:val="lowKashida"/>
+        <w:rPr>
+          <w:lang w:val="fr-FR"/>
+        </w:rPr>
+      </w:pPr>
+      <w:r>
+        <w:rPr>
+          <w:lang w:val="fr-FR"/>
+        </w:rPr>
+        <w:t>Administrateur : l'administrateur est responsable de la gestion de l'application web et de ses utilisateurs. Il est responsable de l'ajout ou de la suppression de comptes utilisateurs, de la configuration de l'application et de la maintenance technique de l'application.</w:t>
+      </w:r>
+    </w:p>
+    <w:p>
+      <w:pPr>
+        <w:pStyle w:val="Paragraphedeliste"/>
+        <w:jc w:val="lowKashida"/>
+        <w:rPr>
+          <w:lang w:val="fr-FR"/>
+        </w:rPr>
+      </w:pPr>
+    </w:p>
+    <w:p>
+      <w:pPr>
+        <w:pStyle w:val="Paragraphedeliste"/>
+        <w:numPr>
+          <w:ilvl w:val="0"/>
+          <w:numId w:val="4"/>
+        </w:numPr>
+        <w:jc w:val="lowKashida"/>
+        <w:rPr>
+          <w:lang w:val="fr-FR"/>
+        </w:rPr>
+      </w:pPr>
+      <w:r>
+        <w:rPr>
+          <w:lang w:val="fr-FR"/>
+        </w:rPr>
+        <w:t>Médecin : le médecin est l'utilisateur principal de l'application web. Il utilise l'application pour gérer les rendez-vous, consulter les dossiers médicaux des patients, prescrire des médicaments, gérer les factures et communiquer avec les patients.</w:t>
+      </w:r>
+    </w:p>
+    <w:p>
+      <w:pPr>
+        <w:pStyle w:val="Paragraphedeliste"/>
+        <w:jc w:val="lowKashida"/>
+        <w:rPr>
+          <w:lang w:val="fr-FR"/>
+        </w:rPr>
+      </w:pPr>
+    </w:p>
+    <w:p>
+      <w:pPr>
+        <w:pStyle w:val="Paragraphedeliste"/>
+        <w:jc w:val="lowKashida"/>
+        <w:rPr>
+          <w:lang w:val="fr-FR"/>
+        </w:rPr>
+      </w:pPr>
+    </w:p>
+    <w:p>
+      <w:pPr>
+        <w:pStyle w:val="Paragraphedeliste"/>
+        <w:numPr>
+          <w:ilvl w:val="0"/>
+          <w:numId w:val="4"/>
+        </w:numPr>
+        <w:jc w:val="lowKashida"/>
+        <w:rPr>
+          <w:lang w:val="fr-FR"/>
+        </w:rPr>
+      </w:pPr>
+      <w:r>
+        <w:rPr>
+          <w:lang w:val="fr-FR"/>
+        </w:rPr>
+        <w:t>Infirmier : l'infirmier est chargé de la gestion des patients, de la prise des rendez-vous, de l'accueil des patients et de la mise à jour des dossiers médicaux. Il utilise également l'application web pour communiquer avec le médecin en cas de besoin.</w:t>
+      </w:r>
+    </w:p>
+    <w:p>
+      <w:pPr>
+        <w:pStyle w:val="Paragraphedeliste"/>
+        <w:jc w:val="lowKashida"/>
+        <w:rPr>
+          <w:lang w:val="fr-FR"/>
+        </w:rPr>
+      </w:pPr>
+    </w:p>
+    <w:p>
+      <w:pPr>
+        <w:pStyle w:val="Paragraphedeliste"/>
+        <w:numPr>
+          <w:ilvl w:val="0"/>
+          <w:numId w:val="4"/>
+        </w:numPr>
+        <w:jc w:val="lowKashida"/>
+        <w:rPr>
+          <w:lang w:val="fr-FR"/>
+        </w:rPr>
+      </w:pPr>
+      <w:r>
+        <w:rPr>
+          <w:lang w:val="fr-FR"/>
+        </w:rPr>
+        <w:t>Patient : le patient est un utilisateur de l'application qui peut prendre des rendez-vous en ligne, accéder à ses dossiers médicaux, recevoir des rappels de rendez-vous, communiquer avec le médecin et effectuer des paiements en ligne.</w:t>
+      </w:r>
+    </w:p>
+    <w:p>
+      <w:pPr>
+        <w:jc w:val="lowKashida"/>
+        <w:rPr>
+          <w:lang w:val="fr-FR"/>
+        </w:rPr>
+      </w:pPr>
+    </w:p>
+    <w:p>
+      <w:pPr>
+        <w:jc w:val="lowKashida"/>
+        <w:rPr>
+          <w:lang w:val="fr-FR"/>
+        </w:rPr>
+      </w:pPr>
+      <w:r>
+        <w:rPr>
+          <w:lang w:val="fr-FR"/>
+        </w:rPr>
+        <w:t>Chaque utilisateur de l'application web a un rôle spécifique à jouer dans la gestion quotidienne du cabinet médical et utilise l'application de manière différente pour répondre à ses besoins.</w:t>
+      </w:r>
+    </w:p>
+    <w:p>
+      <w:pPr>
+        <w:tabs>
+          <w:tab w:val="left" w:pos="1215"/>
+        </w:tabs>
+        <w:rPr>
+          <w:sz w:val="24"/>
+          <w:szCs w:val="24"/>
+          <w:lang w:val="fr-FR"/>
+        </w:rPr>
+      </w:pPr>
+    </w:p>
+    <w:p>
+      <w:pPr>
+        <w:tabs>
+          <w:tab w:val="left" w:pos="1215"/>
+        </w:tabs>
+        <w:rPr>
+          <w:sz w:val="24"/>
+          <w:szCs w:val="24"/>
+          <w:lang w:val="fr-FR"/>
+        </w:rPr>
+      </w:pPr>
+    </w:p>
+    <w:p>
+      <w:pPr>
+        <w:tabs>
+          <w:tab w:val="left" w:pos="1215"/>
+        </w:tabs>
+        <w:rPr>
+          <w:sz w:val="24"/>
+          <w:szCs w:val="24"/>
+          <w:lang w:val="fr-FR"/>
+        </w:rPr>
+      </w:pPr>
+    </w:p>
+    <w:p>
+      <w:pPr>
+        <w:tabs>
+          <w:tab w:val="left" w:pos="1215"/>
+        </w:tabs>
+        <w:rPr>
+          <w:sz w:val="24"/>
+          <w:szCs w:val="24"/>
+          <w:lang w:val="fr-FR"/>
+        </w:rPr>
+      </w:pPr>
+    </w:p>
+    <w:p>
+      <w:pPr>
+        <w:tabs>
+          <w:tab w:val="left" w:pos="1215"/>
+        </w:tabs>
+        <w:rPr>
+          <w:sz w:val="24"/>
+          <w:szCs w:val="24"/>
+          <w:lang w:val="fr-FR"/>
+        </w:rPr>
+      </w:pPr>
+    </w:p>
+    <w:p>
+      <w:pPr>
+        <w:pStyle w:val="Titre2"/>
+        <w:numPr>
+          <w:ilvl w:val="0"/>
+          <w:numId w:val="2"/>
+        </w:numPr>
+        <w:rPr>
+          <w:b/>
+          <w:bCs/>
+          <w:lang w:val="fr-FR"/>
+        </w:rPr>
+      </w:pPr>
+      <w:r>
+        <w:rPr>
+          <w:b/>
+          <w:bCs/>
+          <w:lang w:val="fr-FR"/>
+        </w:rPr>
+        <w:t>Les besoins fonctionnels :</w:t>
+      </w:r>
+    </w:p>
+    <w:p>
+      <w:pPr>
+        <w:jc w:val="lowKashida"/>
+        <w:rPr>
+          <w:lang w:val="fr-FR"/>
+        </w:rPr>
+      </w:pPr>
+      <w:r>
+        <w:rPr>
+          <w:lang w:val="fr-FR"/>
+        </w:rPr>
+        <w:t>Après d’analyser certaines applications qui contiennent le même concept avec notre application on distingue les éléments suivants :</w:t>
+      </w:r>
+    </w:p>
+    <w:p>
+      <w:pPr>
+        <w:jc w:val="lowKashida"/>
+        <w:rPr>
+          <w:lang w:val="fr-FR"/>
+        </w:rPr>
+      </w:pPr>
+      <w:r>
+        <w:rPr>
+          <w:b/>
+          <w:bCs/>
+          <w:lang w:val="fr-FR"/>
+        </w:rPr>
+        <w:t>Pour l’application web</w:t>
+      </w:r>
+      <w:r>
+        <w:rPr>
+          <w:lang w:val="fr-FR"/>
+        </w:rPr>
+        <w:t> :</w:t>
+      </w:r>
+    </w:p>
+    <w:p>
+      <w:pPr>
+        <w:pStyle w:val="Paragraphedeliste"/>
+        <w:numPr>
+          <w:ilvl w:val="0"/>
+          <w:numId w:val="5"/>
+        </w:numPr>
+        <w:jc w:val="lowKashida"/>
+        <w:rPr>
+          <w:lang w:val="fr-FR" w:bidi="ar-MA"/>
+        </w:rPr>
+      </w:pPr>
+      <w:r>
+        <w:rPr>
+          <w:lang w:val="fr-FR" w:bidi="ar-MA"/>
+        </w:rPr>
+        <w:t>L’interface d’Accueil :</w:t>
+      </w:r>
+    </w:p>
+    <w:p>
+      <w:pPr>
+        <w:pStyle w:val="Paragraphedeliste"/>
+        <w:jc w:val="lowKashida"/>
+        <w:rPr>
+          <w:lang w:val="fr-FR" w:bidi="ar-MA"/>
+        </w:rPr>
+      </w:pPr>
+      <w:r>
+        <w:rPr>
+          <w:noProof/>
+        </w:rPr>
+        <w:drawing>
+          <wp:inline distT="0" distB="0" distL="0" distR="0" wp14:anchorId="7DDCCB69" wp14:editId="0988B4E1">
+            <wp:extent cx="5943600" cy="2898775"/>
+            <wp:effectExtent l="0" t="0" r="0" b="0"/>
+            <wp:docPr id="477905601" name="Image 1"/>
+            <wp:cNvGraphicFramePr>
+              <a:graphicFrameLocks xmlns:a="http://schemas.openxmlformats.org/drawingml/2006/main" noChangeAspect="1"/>
+            </wp:cNvGraphicFramePr>
+            <a:graphic xmlns:a="http://schemas.openxmlformats.org/drawingml/2006/main">
+              <a:graphicData uri="http://schemas.openxmlformats.org/drawingml/2006/picture">
+                <pic:pic xmlns:pic="http://schemas.openxmlformats.org/drawingml/2006/picture">
+                  <pic:nvPicPr>
+                    <pic:cNvPr id="0" name="Picture 1"/>
+                    <pic:cNvPicPr>
+                      <a:picLocks noChangeAspect="1" noChangeArrowheads="1"/>
+                    </pic:cNvPicPr>
+                  </pic:nvPicPr>
+                  <pic:blipFill>
+                    <a:blip r:embed="rId10" cstate="print">
+                      <a:extLst>
+                        <a:ext uri="{28A0092B-C50C-407E-A947-70E740481C1C}">
+                          <a14:useLocalDpi xmlns:a14="http://schemas.microsoft.com/office/drawing/2010/main" val="0"/>
+                        </a:ext>
+                      </a:extLst>
+                    </a:blip>
+                    <a:srcRect/>
+                    <a:stretch>
+                      <a:fillRect/>
+                    </a:stretch>
+                  </pic:blipFill>
+                  <pic:spPr bwMode="auto">
+                    <a:xfrm>
+                      <a:off x="0" y="0"/>
+                      <a:ext cx="5943600" cy="2898775"/>
+                    </a:xfrm>
+                    <a:prstGeom prst="rect">
+                      <a:avLst/>
+                    </a:prstGeom>
+                    <a:noFill/>
+                    <a:ln>
+                      <a:noFill/>
+                    </a:ln>
+                  </pic:spPr>
+                </pic:pic>
+              </a:graphicData>
+            </a:graphic>
+          </wp:inline>
+        </w:drawing>
+      </w:r>
+    </w:p>
+    <w:p>
+      <w:pPr>
+        <w:jc w:val="lowKashida"/>
+        <w:rPr>
+          <w:lang w:val="fr-FR"/>
+        </w:rPr>
+      </w:pPr>
+      <w:r>
+        <w:rPr>
+          <w:lang w:val="fr-FR"/>
+        </w:rPr>
+        <w:t xml:space="preserve">L’interface d’accueil doit être attirer par le client et doit contenir toutes les informations nécessaires qui intéresse le client par exemple les services et les localisations de travail et les numéros de </w:t>
+      </w:r>
+      <w:r>
+        <w:rPr>
+          <w:lang w:val="fr-FR"/>
+        </w:rPr>
+        <w:t>téléphone.</w:t>
+      </w:r>
+    </w:p>
+    <w:p>
+      <w:pPr>
+        <w:pStyle w:val="Paragraphedeliste"/>
+        <w:numPr>
+          <w:ilvl w:val="0"/>
+          <w:numId w:val="5"/>
+        </w:numPr>
+        <w:jc w:val="lowKashida"/>
+        <w:rPr>
+          <w:lang w:val="fr-FR" w:bidi="ar-MA"/>
+        </w:rPr>
+      </w:pPr>
+      <w:r>
+        <w:rPr>
+          <w:lang w:val="fr-FR" w:bidi="ar-MA"/>
+        </w:rPr>
+        <w:t>L’interface d’Authentification :</w:t>
+      </w:r>
+    </w:p>
+    <w:p>
+      <w:pPr>
+        <w:pStyle w:val="Paragraphedeliste"/>
+        <w:jc w:val="lowKashida"/>
+        <w:rPr>
+          <w:lang w:val="fr-FR" w:bidi="ar-MA"/>
+        </w:rPr>
+      </w:pPr>
+      <w:r>
+        <w:rPr>
+          <w:noProof/>
+        </w:rPr>
+        <w:drawing>
+          <wp:inline distT="0" distB="0" distL="0" distR="0" wp14:anchorId="5B844DC5" wp14:editId="706D30F6">
+            <wp:extent cx="5943600" cy="2869565"/>
+            <wp:effectExtent l="0" t="0" r="0" b="6985"/>
+            <wp:docPr id="581177003" name="Image 3"/>
+            <wp:cNvGraphicFramePr>
+              <a:graphicFrameLocks xmlns:a="http://schemas.openxmlformats.org/drawingml/2006/main" noChangeAspect="1"/>
+            </wp:cNvGraphicFramePr>
+            <a:graphic xmlns:a="http://schemas.openxmlformats.org/drawingml/2006/main">
+              <a:graphicData uri="http://schemas.openxmlformats.org/drawingml/2006/picture">
+                <pic:pic xmlns:pic="http://schemas.openxmlformats.org/drawingml/2006/picture">
+                  <pic:nvPicPr>
+                    <pic:cNvPr id="0" name="Picture 3"/>
+                    <pic:cNvPicPr>
+                      <a:picLocks noChangeAspect="1" noChangeArrowheads="1"/>
+                    </pic:cNvPicPr>
+                  </pic:nvPicPr>
+                  <pic:blipFill>
+                    <a:blip r:embed="rId11" cstate="print">
+                      <a:extLst>
+                        <a:ext uri="{28A0092B-C50C-407E-A947-70E740481C1C}">
+                          <a14:useLocalDpi xmlns:a14="http://schemas.microsoft.com/office/drawing/2010/main" val="0"/>
+                        </a:ext>
+                      </a:extLst>
+                    </a:blip>
+                    <a:srcRect/>
+                    <a:stretch>
+                      <a:fillRect/>
+                    </a:stretch>
+                  </pic:blipFill>
+                  <pic:spPr bwMode="auto">
+                    <a:xfrm>
+                      <a:off x="0" y="0"/>
+                      <a:ext cx="5943600" cy="2869565"/>
+                    </a:xfrm>
+                    <a:prstGeom prst="rect">
+                      <a:avLst/>
+                    </a:prstGeom>
+                    <a:noFill/>
+                    <a:ln>
+                      <a:noFill/>
+                    </a:ln>
+                  </pic:spPr>
+                </pic:pic>
+              </a:graphicData>
+            </a:graphic>
+          </wp:inline>
+        </w:drawing>
+      </w:r>
+    </w:p>
+    <w:p>
+      <w:pPr>
+        <w:jc w:val="lowKashida"/>
+        <w:rPr>
+          <w:lang w:val="fr-FR" w:bidi="ar-MA"/>
+        </w:rPr>
+      </w:pPr>
+      <w:r>
+        <w:rPr>
+          <w:lang w:val="fr-FR" w:bidi="ar-MA"/>
+        </w:rPr>
+        <w:lastRenderedPageBreak/>
+        <w:t>Pour l’application web les seuls utilisateurs qui peuvent authentifier sont l’administrateur, le médecin et l’</w:t>
+      </w:r>
+      <w:r>
+        <w:rPr>
+          <w:lang w:val="fr-FR" w:bidi="ar-MA"/>
+        </w:rPr>
+        <w:t>infirmier</w:t>
+      </w:r>
+      <w:r>
+        <w:rPr>
+          <w:lang w:val="fr-FR" w:bidi="ar-MA"/>
+        </w:rPr>
+        <w:t>.</w:t>
+      </w:r>
+    </w:p>
+    <w:p>
+      <w:pPr>
+        <w:jc w:val="lowKashida"/>
+        <w:rPr>
+          <w:lang w:val="fr-FR" w:bidi="ar-MA"/>
+        </w:rPr>
+      </w:pPr>
+    </w:p>
+    <w:p>
+      <w:pPr>
+        <w:pStyle w:val="Paragraphedeliste"/>
+        <w:numPr>
+          <w:ilvl w:val="0"/>
+          <w:numId w:val="5"/>
+        </w:numPr>
+        <w:jc w:val="lowKashida"/>
+        <w:rPr>
+          <w:lang w:val="fr-FR" w:bidi="ar-MA"/>
+        </w:rPr>
+      </w:pPr>
+      <w:r>
+        <w:rPr>
+          <w:lang w:val="fr-FR" w:bidi="ar-MA"/>
+        </w:rPr>
+        <w:t>Liste des patients :</w:t>
+      </w:r>
+    </w:p>
+    <w:p>
+      <w:pPr>
+        <w:pStyle w:val="Paragraphedeliste"/>
+        <w:jc w:val="lowKashida"/>
+        <w:rPr>
+          <w:lang w:val="fr-FR" w:bidi="ar-MA"/>
+        </w:rPr>
+      </w:pPr>
+      <w:r>
+        <w:rPr>
+          <w:noProof/>
+        </w:rPr>
+        <w:drawing>
+          <wp:inline distT="0" distB="0" distL="0" distR="0" wp14:anchorId="2C755564" wp14:editId="5645ABD5">
+            <wp:extent cx="5943600" cy="2677160"/>
+            <wp:effectExtent l="0" t="0" r="0" b="8890"/>
+            <wp:docPr id="139078352" name="Image 4"/>
+            <wp:cNvGraphicFramePr>
+              <a:graphicFrameLocks xmlns:a="http://schemas.openxmlformats.org/drawingml/2006/main" noChangeAspect="1"/>
+            </wp:cNvGraphicFramePr>
+            <a:graphic xmlns:a="http://schemas.openxmlformats.org/drawingml/2006/main">
+              <a:graphicData uri="http://schemas.openxmlformats.org/drawingml/2006/picture">
+                <pic:pic xmlns:pic="http://schemas.openxmlformats.org/drawingml/2006/picture">
+                  <pic:nvPicPr>
+                    <pic:cNvPr id="0" name="Picture 5"/>
+                    <pic:cNvPicPr>
+                      <a:picLocks noChangeAspect="1" noChangeArrowheads="1"/>
+                    </pic:cNvPicPr>
+                  </pic:nvPicPr>
+                  <pic:blipFill>
+                    <a:blip r:embed="rId12" cstate="print">
+                      <a:extLst>
+                        <a:ext uri="{28A0092B-C50C-407E-A947-70E740481C1C}">
+                          <a14:useLocalDpi xmlns:a14="http://schemas.microsoft.com/office/drawing/2010/main" val="0"/>
+                        </a:ext>
+                      </a:extLst>
+                    </a:blip>
+                    <a:srcRect/>
+                    <a:stretch>
+                      <a:fillRect/>
+                    </a:stretch>
+                  </pic:blipFill>
+                  <pic:spPr bwMode="auto">
+                    <a:xfrm>
+                      <a:off x="0" y="0"/>
+                      <a:ext cx="5943600" cy="2677160"/>
+                    </a:xfrm>
+                    <a:prstGeom prst="rect">
+                      <a:avLst/>
+                    </a:prstGeom>
+                    <a:noFill/>
+                    <a:ln>
+                      <a:noFill/>
+                    </a:ln>
+                  </pic:spPr>
+                </pic:pic>
+              </a:graphicData>
+            </a:graphic>
+          </wp:inline>
+        </w:drawing>
+      </w:r>
+    </w:p>
+    <w:p>
+      <w:pPr>
+        <w:jc w:val="lowKashida"/>
+        <w:rPr>
+          <w:lang w:val="fr-FR" w:bidi="ar-MA"/>
+        </w:rPr>
+      </w:pPr>
+      <w:r>
+        <w:rPr>
+          <w:lang w:val="fr-FR" w:bidi="ar-MA"/>
+        </w:rPr>
+        <w:t>Le seul utilisateur qui peut accéder à cette interface est l’administrateur et qui peut également visualiser les comptes des patients et les gérer.</w:t>
+      </w:r>
+    </w:p>
+    <w:p>
+      <w:pPr>
+        <w:jc w:val="lowKashida"/>
+        <w:rPr>
+          <w:lang w:val="fr-FR" w:bidi="ar-MA"/>
+        </w:rPr>
+      </w:pPr>
+    </w:p>
+    <w:p>
+      <w:pPr>
+        <w:pStyle w:val="Paragraphedeliste"/>
+        <w:numPr>
+          <w:ilvl w:val="0"/>
+          <w:numId w:val="5"/>
+        </w:numPr>
+        <w:jc w:val="lowKashida"/>
+        <w:rPr>
+          <w:lang w:val="fr-FR" w:bidi="ar-MA"/>
+        </w:rPr>
+      </w:pPr>
+      <w:r>
+        <w:rPr>
+          <w:lang w:val="fr-FR" w:bidi="ar-MA"/>
+        </w:rPr>
+        <w:t>Dossier Médical :</w:t>
+      </w:r>
+    </w:p>
+    <w:p>
+      <w:pPr>
+        <w:pStyle w:val="Paragraphedeliste"/>
+        <w:jc w:val="lowKashida"/>
+        <w:rPr>
+          <w:lang w:val="fr-FR" w:bidi="ar-MA"/>
+        </w:rPr>
+      </w:pPr>
+      <w:r>
+        <w:rPr>
+          <w:noProof/>
+        </w:rPr>
+        <w:drawing>
+          <wp:inline distT="0" distB="0" distL="0" distR="0" wp14:anchorId="7414913E" wp14:editId="7CE08DEF">
+            <wp:extent cx="5943600" cy="2884805"/>
+            <wp:effectExtent l="0" t="0" r="0" b="0"/>
+            <wp:docPr id="923687102" name="Image 5"/>
+            <wp:cNvGraphicFramePr>
+              <a:graphicFrameLocks xmlns:a="http://schemas.openxmlformats.org/drawingml/2006/main" noChangeAspect="1"/>
+            </wp:cNvGraphicFramePr>
+            <a:graphic xmlns:a="http://schemas.openxmlformats.org/drawingml/2006/main">
+              <a:graphicData uri="http://schemas.openxmlformats.org/drawingml/2006/picture">
+                <pic:pic xmlns:pic="http://schemas.openxmlformats.org/drawingml/2006/picture">
+                  <pic:nvPicPr>
+                    <pic:cNvPr id="0" name="Picture 7"/>
+                    <pic:cNvPicPr>
+                      <a:picLocks noChangeAspect="1" noChangeArrowheads="1"/>
+                    </pic:cNvPicPr>
+                  </pic:nvPicPr>
+                  <pic:blipFill>
+                    <a:blip r:embed="rId13" cstate="print">
+                      <a:extLst>
+                        <a:ext uri="{28A0092B-C50C-407E-A947-70E740481C1C}">
+                          <a14:useLocalDpi xmlns:a14="http://schemas.microsoft.com/office/drawing/2010/main" val="0"/>
+                        </a:ext>
+                      </a:extLst>
+                    </a:blip>
+                    <a:srcRect/>
+                    <a:stretch>
+                      <a:fillRect/>
+                    </a:stretch>
+                  </pic:blipFill>
+                  <pic:spPr bwMode="auto">
+                    <a:xfrm>
+                      <a:off x="0" y="0"/>
+                      <a:ext cx="5943600" cy="2884805"/>
+                    </a:xfrm>
+                    <a:prstGeom prst="rect">
+                      <a:avLst/>
+                    </a:prstGeom>
+                    <a:noFill/>
+                    <a:ln>
+                      <a:noFill/>
+                    </a:ln>
+                  </pic:spPr>
+                </pic:pic>
+              </a:graphicData>
+            </a:graphic>
+          </wp:inline>
+        </w:drawing>
+      </w:r>
+    </w:p>
+    <w:p>
+      <w:pPr>
+        <w:jc w:val="lowKashida"/>
+        <w:rPr>
+          <w:lang w:val="fr-FR" w:bidi="ar-MA"/>
+        </w:rPr>
+      </w:pPr>
+      <w:r>
+        <w:rPr>
+          <w:noProof/>
+        </w:rPr>
+        <w:lastRenderedPageBreak/>
+        <w:drawing>
+          <wp:anchor distT="0" distB="0" distL="114300" distR="114300" simplePos="0" relativeHeight="251661312" behindDoc="0" locked="0" layoutInCell="1" allowOverlap="1" wp14:anchorId="254C3D73" wp14:editId="5B1C8D2B">
+            <wp:simplePos x="0" y="0"/>
+            <wp:positionH relativeFrom="column">
+              <wp:posOffset>228600</wp:posOffset>
+            </wp:positionH>
+            <wp:positionV relativeFrom="paragraph">
+              <wp:posOffset>151765</wp:posOffset>
+            </wp:positionV>
+            <wp:extent cx="5943600" cy="2882265"/>
+            <wp:effectExtent l="0" t="0" r="0" b="0"/>
+            <wp:wrapSquare wrapText="bothSides"/>
+            <wp:docPr id="790384148" name="Image 6"/>
+            <wp:cNvGraphicFramePr>
+              <a:graphicFrameLocks xmlns:a="http://schemas.openxmlformats.org/drawingml/2006/main" noChangeAspect="1"/>
+            </wp:cNvGraphicFramePr>
+            <a:graphic xmlns:a="http://schemas.openxmlformats.org/drawingml/2006/main">
+              <a:graphicData uri="http://schemas.openxmlformats.org/drawingml/2006/picture">
+                <pic:pic xmlns:pic="http://schemas.openxmlformats.org/drawingml/2006/picture">
+                  <pic:nvPicPr>
+                    <pic:cNvPr id="0" name="Picture 9"/>
+                    <pic:cNvPicPr>
+                      <a:picLocks noChangeAspect="1" noChangeArrowheads="1"/>
+                    </pic:cNvPicPr>
+                  </pic:nvPicPr>
+                  <pic:blipFill>
+                    <a:blip r:embed="rId14" cstate="print">
+                      <a:extLst>
+                        <a:ext uri="{28A0092B-C50C-407E-A947-70E740481C1C}">
+                          <a14:useLocalDpi xmlns:a14="http://schemas.microsoft.com/office/drawing/2010/main" val="0"/>
+                        </a:ext>
+                      </a:extLst>
+                    </a:blip>
+                    <a:srcRect/>
+                    <a:stretch>
+                      <a:fillRect/>
+                    </a:stretch>
+                  </pic:blipFill>
+                  <pic:spPr bwMode="auto">
+                    <a:xfrm>
+                      <a:off x="0" y="0"/>
+                      <a:ext cx="5943600" cy="2882265"/>
+                    </a:xfrm>
+                    <a:prstGeom prst="rect">
+                      <a:avLst/>
+                    </a:prstGeom>
+                    <a:noFill/>
+                    <a:ln>
+                      <a:noFill/>
+                    </a:ln>
+                  </pic:spPr>
+                </pic:pic>
+              </a:graphicData>
+            </a:graphic>
+          </wp:anchor>
+        </w:drawing>
+      </w:r>
+      <w:r>
+        <w:rPr>
+          <w:lang w:val="fr-FR" w:bidi="ar-MA"/>
+        </w:rPr>
+        <w:t xml:space="preserve">  </w:t>
+      </w:r>
+    </w:p>
+    <w:p>
+      <w:pPr>
+        <w:rPr>
+          <w:sz w:val="24"/>
+          <w:szCs w:val="24"/>
+          <w:lang w:val="fr-FR"/>
+        </w:rPr>
+      </w:pPr>
+      <w:r>
+        <w:rPr>
+          <w:sz w:val="24"/>
+          <w:szCs w:val="24"/>
+          <w:lang w:val="fr-FR"/>
+        </w:rPr>
+        <w:t>L’administrateur et le médecin peuvent gérer les dossiers médical des patients.</w:t>
+      </w:r>
+    </w:p>
+    <w:p>
+      <w:pPr>
+        <w:rPr>
+          <w:sz w:val="24"/>
+          <w:szCs w:val="24"/>
+          <w:lang w:val="fr-FR"/>
+        </w:rPr>
+      </w:pPr>
+    </w:p>
+    <w:p>
+      <w:pPr>
+        <w:rPr>
+          <w:sz w:val="24"/>
+          <w:szCs w:val="24"/>
+          <w:lang w:val="fr-FR"/>
+        </w:rPr>
+      </w:pPr>
+      <w:r>
+        <w:rPr>
+          <w:b/>
+          <w:bCs/>
+          <w:sz w:val="24"/>
+          <w:szCs w:val="24"/>
+          <w:lang w:val="fr-FR"/>
+        </w:rPr>
+        <w:t>Pour l’application mobile</w:t>
+      </w:r>
+      <w:r>
+        <w:rPr>
+          <w:sz w:val="24"/>
+          <w:szCs w:val="24"/>
+          <w:lang w:val="fr-FR"/>
+        </w:rPr>
+        <w:t> :</w:t>
+      </w:r>
+    </w:p>
+    <w:p>
+      <w:pPr>
+        <w:rPr>
+          <w:sz w:val="24"/>
+          <w:szCs w:val="24"/>
+          <w:lang w:val="fr-FR"/>
+        </w:rPr>
+      </w:pPr>
+    </w:p>
+    <w:p>
+      <w:pPr>
+        <w:rPr>
+          <w:sz w:val="24"/>
+          <w:szCs w:val="24"/>
+          <w:lang w:val="fr-FR"/>
+        </w:rPr>
+      </w:pPr>
+    </w:p>
+    <w:p>
+      <w:pPr>
+        <w:pStyle w:val="Titre2"/>
+        <w:numPr>
+          <w:ilvl w:val="0"/>
+          <w:numId w:val="2"/>
+        </w:numPr>
+        <w:rPr>
+          <w:b/>
+          <w:bCs/>
+          <w:lang w:val="fr-FR"/>
+        </w:rPr>
+      </w:pPr>
+      <w:r>
+        <w:rPr>
+          <w:b/>
+          <w:bCs/>
+          <w:lang w:val="fr-FR"/>
+        </w:rPr>
+        <w:t xml:space="preserve">Les besoins </w:t>
+      </w:r>
+      <w:r>
+        <w:rPr>
+          <w:b/>
+          <w:bCs/>
+          <w:lang w:val="fr-FR"/>
+        </w:rPr>
+        <w:t xml:space="preserve">non </w:t>
+      </w:r>
+      <w:r>
+        <w:rPr>
+          <w:b/>
+          <w:bCs/>
+          <w:lang w:val="fr-FR"/>
+        </w:rPr>
+        <w:t>fonctionnels :</w:t>
+      </w:r>
+    </w:p>
+    <w:p>
+      <w:pPr>
+        <w:rPr>
+          <w:lang w:val="fr-FR"/>
+        </w:rPr>
+      </w:pPr>
+    </w:p>
+    <w:p>
+      <w:pPr>
+        <w:rPr>
+          <w:lang w:val="fr-FR"/>
+        </w:rPr>
+      </w:pPr>
+      <w:r>
+        <w:rPr>
+          <w:lang w:val="fr-FR"/>
+        </w:rPr>
+        <w:t>Les besoins non fonctionnels d'une application de cabinet médical peuvent inclure :</w:t>
+      </w:r>
+    </w:p>
+    <w:p>
+      <w:pPr>
+        <w:rPr>
+          <w:lang w:val="fr-FR"/>
+        </w:rPr>
+      </w:pPr>
+    </w:p>
+    <w:p>
+      <w:pPr>
+        <w:pStyle w:val="Paragraphedeliste"/>
+        <w:numPr>
+          <w:ilvl w:val="0"/>
+          <w:numId w:val="5"/>
+        </w:numPr>
+        <w:jc w:val="both"/>
+        <w:rPr>
+          <w:lang w:val="fr-FR"/>
+        </w:rPr>
+      </w:pPr>
+      <w:r>
+        <w:rPr>
+          <w:b/>
+          <w:bCs/>
+          <w:lang w:val="fr-FR"/>
+        </w:rPr>
+        <w:t>La sécurité</w:t>
+      </w:r>
+      <w:r>
+        <w:rPr>
+          <w:lang w:val="fr-FR"/>
+        </w:rPr>
+        <w:t xml:space="preserve"> : l'application doit être sécurisée pour protéger les informations personnelles et de santé des patients. Cela peut inclure des mesures telles que le cryptage des données, la gestion des accès et des autorisations, et la mise en place de sauvegardes régulières.</w:t>
+      </w:r>
+    </w:p>
+    <w:p>
+      <w:pPr>
+        <w:rPr>
+          <w:lang w:val="fr-FR"/>
+        </w:rPr>
+      </w:pPr>
+    </w:p>
+    <w:p>
+      <w:pPr>
+        <w:pStyle w:val="Paragraphedeliste"/>
+        <w:numPr>
+          <w:ilvl w:val="0"/>
+          <w:numId w:val="5"/>
+        </w:numPr>
+        <w:jc w:val="both"/>
+        <w:rPr>
+          <w:lang w:val="fr-FR"/>
+        </w:rPr>
+      </w:pPr>
+      <w:r>
+        <w:rPr>
+          <w:b/>
+          <w:bCs/>
+          <w:lang w:val="fr-FR"/>
+        </w:rPr>
+        <w:t>La convivialité</w:t>
+      </w:r>
+      <w:r>
+        <w:rPr>
+          <w:lang w:val="fr-FR"/>
+        </w:rPr>
+        <w:t xml:space="preserve"> : l'application doit être facile à utiliser pour les professionnels de santé et les patients. Cela peut inclure des fonctionnalités telles que des interfaces intuitives, des options de personnalisation, et une documentation claire et concise.</w:t>
+      </w:r>
+    </w:p>
+    <w:p>
+      <w:pPr>
+        <w:rPr>
+          <w:lang w:val="fr-FR"/>
+        </w:rPr>
+      </w:pPr>
+    </w:p>
+    <w:p>
+      <w:pPr>
+        <w:pStyle w:val="Paragraphedeliste"/>
+        <w:numPr>
+          <w:ilvl w:val="0"/>
+          <w:numId w:val="5"/>
+        </w:numPr>
+        <w:jc w:val="lowKashida"/>
+        <w:rPr>
+          <w:lang w:val="fr-FR"/>
+        </w:rPr>
+      </w:pPr>
+      <w:r>
+        <w:rPr>
+          <w:b/>
+          <w:bCs/>
+          <w:lang w:val="fr-FR"/>
+        </w:rPr>
+        <w:lastRenderedPageBreak/>
+        <w:t>La performance</w:t>
+      </w:r>
+      <w:r>
+        <w:rPr>
+          <w:lang w:val="fr-FR"/>
+        </w:rPr>
+        <w:t xml:space="preserve"> : l'application doit être rapide et fiable pour répondre aux besoins des professionnels de santé et des patients. Cela peut inclure des exigences de temps de réponse, de disponibilité et de capacité de traitement des données.</w:t>
+      </w:r>
+    </w:p>
+    <w:p>
+      <w:pPr>
+        <w:rPr>
+          <w:lang w:val="fr-FR"/>
+        </w:rPr>
+      </w:pPr>
+    </w:p>
+    <w:p>
+      <w:pPr>
+        <w:pStyle w:val="Paragraphedeliste"/>
+        <w:numPr>
+          <w:ilvl w:val="0"/>
+          <w:numId w:val="5"/>
+        </w:numPr>
+        <w:jc w:val="both"/>
+        <w:rPr>
+          <w:lang w:val="fr-FR"/>
+        </w:rPr>
+      </w:pPr>
+      <w:r>
+        <w:rPr>
+          <w:b/>
+          <w:bCs/>
+          <w:lang w:val="fr-FR"/>
+        </w:rPr>
+        <w:t>La conformité réglementaire</w:t>
+      </w:r>
+      <w:r>
+        <w:rPr>
+          <w:lang w:val="fr-FR"/>
+        </w:rPr>
+        <w:t xml:space="preserve"> : l'application doit respecter les normes et réglementations en vigueur pour les cabinets médicaux. Cela peut inclure des exigences en matière de confidentialité, de sécurité et de protection des données.</w:t>
+      </w:r>
+    </w:p>
+    <w:p>
+      <w:pPr>
+        <w:rPr>
+          <w:lang w:val="fr-FR"/>
+        </w:rPr>
+      </w:pPr>
+    </w:p>
+    <w:p>
+      <w:pPr>
+        <w:pStyle w:val="Paragraphedeliste"/>
+        <w:numPr>
+          <w:ilvl w:val="0"/>
+          <w:numId w:val="5"/>
+        </w:numPr>
+        <w:jc w:val="both"/>
+        <w:rPr>
+          <w:lang w:val="fr-FR"/>
+        </w:rPr>
+      </w:pPr>
+      <w:r>
+        <w:rPr>
+          <w:b/>
+          <w:bCs/>
+          <w:lang w:val="fr-FR"/>
+        </w:rPr>
+        <w:t>L'interopérabilité</w:t>
+      </w:r>
+      <w:r>
+        <w:rPr>
+          <w:lang w:val="fr-FR"/>
+        </w:rPr>
+        <w:t xml:space="preserve"> : l'application doit être capable de communiquer avec d'autres systèmes et applications utilisés par les professionnels de santé et les patients. Cela peut inclure la compatibilité avec des systèmes de santé électroniques existants ou la possibilité de partager des données avec d'autres professionnels de santé.</w:t>
+      </w:r>
+    </w:p>
+    <w:p>
+      <w:pPr>
+        <w:rPr>
+          <w:lang w:val="fr-FR"/>
+        </w:rPr>
+      </w:pPr>
+    </w:p>
+    <w:p>
+      <w:pPr>
+        <w:pStyle w:val="Paragraphedeliste"/>
+        <w:numPr>
+          <w:ilvl w:val="0"/>
+          <w:numId w:val="5"/>
+        </w:numPr>
+        <w:rPr>
+          <w:lang w:val="fr-FR"/>
+        </w:rPr>
+      </w:pPr>
+      <w:r>
+        <w:rPr>
+          <w:b/>
+          <w:bCs/>
+          <w:lang w:val="fr-FR"/>
+        </w:rPr>
+        <w:t>L’évolutivité</w:t>
+      </w:r>
+      <w:r>
+        <w:rPr>
+          <w:lang w:val="fr-FR"/>
+        </w:rPr>
+        <w:t xml:space="preserve"> : l'application doit être capable de s'adapter et de se développer pour répondre aux besoins changeants des professionnels de santé et des patients. Cela peut inclure des exigences de flexibilité, de maintenance et de mise à jour régulière.</w:t>
+      </w:r>
+    </w:p>
+    <w:p>
+      <w:pPr>
+        <w:rPr>
+          <w:sz w:val="24"/>
+          <w:szCs w:val="24"/>
+          <w:lang w:val="fr-FR"/>
+        </w:rPr>
+      </w:pPr>
+    </w:p>
+    <w:p>
+      <w:pPr>
+        <w:pStyle w:val="Titre2"/>
+        <w:rPr>
+          <w:sz w:val="24"/>
+          <w:szCs w:val="24"/>
+          <w:lang w:val="fr-FR"/>
+        </w:rPr>
+      </w:pPr>
+    </w:p>
+    <w:p>
+      <w:pPr>
+        <w:rPr>
+          <w:sz w:val="24"/>
+          <w:szCs w:val="24"/>
+          <w:lang w:val="fr-FR"/>
+        </w:rPr>
+      </w:pPr>
+    </w:p>
+    <w:p>
+      <w:pPr>
+        <w:rPr>
+          <w:sz w:val="24"/>
+          <w:szCs w:val="24"/>
+          <w:lang w:val="fr-FR"/>
+        </w:rPr>
+      </w:pPr>
+    </w:p>
+    <w:p>
+      <w:pPr>
+        <w:rPr>
+          <w:sz w:val="24"/>
+          <w:szCs w:val="24"/>
+          <w:lang w:val="fr-FR"/>
+        </w:rPr>
+      </w:pPr>
+    </w:p>
+    <w:p>
+      <w:pPr>
+        <w:rPr>
+          <w:sz w:val="24"/>
+          <w:szCs w:val="24"/>
+          <w:lang w:val="fr-FR"/>
+        </w:rPr>
+      </w:pPr>
+    </w:p>
+    <w:p>
+      <w:pPr>
+        <w:rPr>
+          <w:sz w:val="24"/>
+          <w:szCs w:val="24"/>
+          <w:lang w:val="fr-FR"/>
+        </w:rPr>
+      </w:pPr>
+    </w:p>
+    <w:p>
+      <w:pPr>
+        <w:rPr>
+          <w:sz w:val="24"/>
+          <w:szCs w:val="24"/>
+          <w:lang w:val="fr-FR"/>
+        </w:rPr>
+      </w:pPr>
+    </w:p>
+    <w:p>
+      <w:pPr>
+        <w:rPr>
+          <w:sz w:val="24"/>
+          <w:szCs w:val="24"/>
+          <w:lang w:val="fr-FR"/>
+        </w:rPr>
+      </w:pPr>
+    </w:p>
+    <w:p>
+      <w:pPr>
+        <w:rPr>
+          <w:sz w:val="24"/>
+          <w:szCs w:val="24"/>
+          <w:lang w:val="fr-FR"/>
+        </w:rPr>
+      </w:pPr>
+    </w:p>
+    <w:p>
+      <w:pPr>
+        <w:rPr>
+          <w:sz w:val="24"/>
+          <w:szCs w:val="24"/>
+          <w:rtl/>
+          <w:lang w:val="fr-FR"/>
+        </w:rPr>
+      </w:pPr>
+    </w:p>
     <w:sectPr>
-      <w:headerReference w:type="default" r:id="rId10"/>
-      <w:footerReference w:type="default" r:id="rId11"/>
+      <w:headerReference w:type="default" r:id="rId15"/>
+      <w:footerReference w:type="default" r:id="rId16"/>
       <w:pgSz w:w="12240" w:h="15840"/>
       <w:pgMar w:top="1440" w:right="1440" w:bottom="1440" w:left="1440" w:header="720" w:footer="720" w:gutter="0"/>
       <w:pgNumType w:start="0"/>
@@ -805,6 +2562,612 @@
 <file path=word/numbering.xml><?xml version="1.0" encoding="utf-8"?>
 <w:numbering xmlns:wpc="http://schemas.microsoft.com/office/word/2010/wordprocessingCanvas" xmlns:cx="http://schemas.microsoft.com/office/drawing/2014/chartex" xmlns:cx1="http://schemas.microsoft.com/office/drawing/2015/9/8/chartex" xmlns:cx2="http://schemas.microsoft.com/office/drawing/2015/10/21/chartex" xmlns:cx3="http://schemas.microsoft.com/office/drawing/2016/5/9/chartex" xmlns:cx4="http://schemas.microsoft.com/office/drawing/2016/5/10/chartex" xmlns:cx5="http://schemas.microsoft.com/office/drawing/2016/5/11/chartex" xmlns:cx6="http://schemas.microsoft.com/office/drawing/2016/5/12/chartex" xmlns:cx7="http://schemas.microsoft.com/office/drawing/2016/5/13/chartex" xmlns:cx8="http://schemas.microsoft.com/office/drawing/2016/5/14/chartex" xmlns:mc="http://schemas.openxmlformats.org/markup-compatibility/2006" xmlns:aink="http://schemas.microsoft.com/office/drawing/2016/ink" xmlns:am3d="http://schemas.microsoft.com/office/drawing/2017/model3d" xmlns:o="urn:schemas-microsoft-com:office:office" xmlns:oel="http://schemas.microsoft.com/office/2019/extlst" xmlns:r="http://schemas.openxmlformats.org/officeDocument/2006/relationships" xmlns:m="http://schemas.openxmlformats.org/officeDocument/2006/math" xmlns:v="urn:schemas-microsoft-com:vml" xmlns:wp14="http://schemas.microsoft.com/office/word/2010/wordprocessingDrawing" xmlns:wp="http://schemas.openxmlformats.org/drawingml/2006/wordprocessingDrawing" xmlns:w10="urn:schemas-microsoft-com:office:word" xmlns:w="http://schemas.openxmlformats.org/wordprocessingml/2006/main" xmlns:w14="http://schemas.microsoft.com/office/word/2010/wordml" xmlns:w15="http://schemas.microsoft.com/office/word/2012/wordml" xmlns:w16cex="http://schemas.microsoft.com/office/word/2018/wordml/cex" xmlns:w16cid="http://schemas.microsoft.com/office/word/2016/wordml/cid" xmlns:w16="http://schemas.microsoft.com/office/word/2018/wordml" xmlns:w16sdtdh="http://schemas.microsoft.com/office/word/2020/wordml/sdtdatahash" xmlns:w16se="http://schemas.microsoft.com/office/word/2015/wordml/symex" xmlns:wpg="http://schemas.microsoft.com/office/word/2010/wordprocessingGroup" xmlns:wpi="http://schemas.microsoft.com/office/word/2010/wordprocessingInk" xmlns:wne="http://schemas.microsoft.com/office/word/2006/wordml" xmlns:wps="http://schemas.microsoft.com/office/word/2010/wordprocessingShape" mc:Ignorable="w14 w15 w16se w16cid w16 w16cex w16sdtdh wp14">
   <w:abstractNum w:abstractNumId="0" w15:restartNumberingAfterBreak="0">
+    <w:nsid w:val="18F7756D"/>
+    <w:multiLevelType w:val="hybridMultilevel"/>
+    <w:tmpl w:val="E8627602"/>
+    <w:lvl w:ilvl="0" w:tplc="04090001">
+      <w:start w:val="1"/>
+      <w:numFmt w:val="bullet"/>
+      <w:lvlText w:val=""/>
+      <w:lvlJc w:val="left"/>
+      <w:pPr>
+        <w:ind w:left="1440" w:hanging="360"/>
+      </w:pPr>
+      <w:rPr>
+        <w:rFonts w:ascii="Symbol" w:hAnsi="Symbol" w:hint="default"/>
+      </w:rPr>
+    </w:lvl>
+    <w:lvl w:ilvl="1" w:tplc="04090003" w:tentative="1">
+      <w:start w:val="1"/>
+      <w:numFmt w:val="bullet"/>
+      <w:lvlText w:val="o"/>
+      <w:lvlJc w:val="left"/>
+      <w:pPr>
+        <w:ind w:left="2160" w:hanging="360"/>
+      </w:pPr>
+      <w:rPr>
+        <w:rFonts w:ascii="Courier New" w:hAnsi="Courier New" w:cs="Courier New" w:hint="default"/>
+      </w:rPr>
+    </w:lvl>
+    <w:lvl w:ilvl="2" w:tplc="04090005" w:tentative="1">
+      <w:start w:val="1"/>
+      <w:numFmt w:val="bullet"/>
+      <w:lvlText w:val=""/>
+      <w:lvlJc w:val="left"/>
+      <w:pPr>
+        <w:ind w:left="2880" w:hanging="360"/>
+      </w:pPr>
+      <w:rPr>
+        <w:rFonts w:ascii="Wingdings" w:hAnsi="Wingdings" w:hint="default"/>
+      </w:rPr>
+    </w:lvl>
+    <w:lvl w:ilvl="3" w:tplc="04090001" w:tentative="1">
+      <w:start w:val="1"/>
+      <w:numFmt w:val="bullet"/>
+      <w:lvlText w:val=""/>
+      <w:lvlJc w:val="left"/>
+      <w:pPr>
+        <w:ind w:left="3600" w:hanging="360"/>
+      </w:pPr>
+      <w:rPr>
+        <w:rFonts w:ascii="Symbol" w:hAnsi="Symbol" w:hint="default"/>
+      </w:rPr>
+    </w:lvl>
+    <w:lvl w:ilvl="4" w:tplc="04090003" w:tentative="1">
+      <w:start w:val="1"/>
+      <w:numFmt w:val="bullet"/>
+      <w:lvlText w:val="o"/>
+      <w:lvlJc w:val="left"/>
+      <w:pPr>
+        <w:ind w:left="4320" w:hanging="360"/>
+      </w:pPr>
+      <w:rPr>
+        <w:rFonts w:ascii="Courier New" w:hAnsi="Courier New" w:cs="Courier New" w:hint="default"/>
+      </w:rPr>
+    </w:lvl>
+    <w:lvl w:ilvl="5" w:tplc="04090005" w:tentative="1">
+      <w:start w:val="1"/>
+      <w:numFmt w:val="bullet"/>
+      <w:lvlText w:val=""/>
+      <w:lvlJc w:val="left"/>
+      <w:pPr>
+        <w:ind w:left="5040" w:hanging="360"/>
+      </w:pPr>
+      <w:rPr>
+        <w:rFonts w:ascii="Wingdings" w:hAnsi="Wingdings" w:hint="default"/>
+      </w:rPr>
+    </w:lvl>
+    <w:lvl w:ilvl="6" w:tplc="04090001" w:tentative="1">
+      <w:start w:val="1"/>
+      <w:numFmt w:val="bullet"/>
+      <w:lvlText w:val=""/>
+      <w:lvlJc w:val="left"/>
+      <w:pPr>
+        <w:ind w:left="5760" w:hanging="360"/>
+      </w:pPr>
+      <w:rPr>
+        <w:rFonts w:ascii="Symbol" w:hAnsi="Symbol" w:hint="default"/>
+      </w:rPr>
+    </w:lvl>
+    <w:lvl w:ilvl="7" w:tplc="04090003" w:tentative="1">
+      <w:start w:val="1"/>
+      <w:numFmt w:val="bullet"/>
+      <w:lvlText w:val="o"/>
+      <w:lvlJc w:val="left"/>
+      <w:pPr>
+        <w:ind w:left="6480" w:hanging="360"/>
+      </w:pPr>
+      <w:rPr>
+        <w:rFonts w:ascii="Courier New" w:hAnsi="Courier New" w:cs="Courier New" w:hint="default"/>
+      </w:rPr>
+    </w:lvl>
+    <w:lvl w:ilvl="8" w:tplc="04090005" w:tentative="1">
+      <w:start w:val="1"/>
+      <w:numFmt w:val="bullet"/>
+      <w:lvlText w:val=""/>
+      <w:lvlJc w:val="left"/>
+      <w:pPr>
+        <w:ind w:left="7200" w:hanging="360"/>
+      </w:pPr>
+      <w:rPr>
+        <w:rFonts w:ascii="Wingdings" w:hAnsi="Wingdings" w:hint="default"/>
+      </w:rPr>
+    </w:lvl>
+  </w:abstractNum>
+  <w:abstractNum w:abstractNumId="1" w15:restartNumberingAfterBreak="0">
+    <w:nsid w:val="21EB75D0"/>
+    <w:multiLevelType w:val="hybridMultilevel"/>
+    <w:tmpl w:val="16FE5488"/>
+    <w:lvl w:ilvl="0" w:tplc="04090001">
+      <w:start w:val="1"/>
+      <w:numFmt w:val="bullet"/>
+      <w:lvlText w:val=""/>
+      <w:lvlJc w:val="left"/>
+      <w:pPr>
+        <w:ind w:left="720" w:hanging="360"/>
+      </w:pPr>
+      <w:rPr>
+        <w:rFonts w:ascii="Symbol" w:hAnsi="Symbol" w:hint="default"/>
+      </w:rPr>
+    </w:lvl>
+    <w:lvl w:ilvl="1" w:tplc="04090003" w:tentative="1">
+      <w:start w:val="1"/>
+      <w:numFmt w:val="bullet"/>
+      <w:lvlText w:val="o"/>
+      <w:lvlJc w:val="left"/>
+      <w:pPr>
+        <w:ind w:left="1440" w:hanging="360"/>
+      </w:pPr>
+      <w:rPr>
+        <w:rFonts w:ascii="Courier New" w:hAnsi="Courier New" w:cs="Courier New" w:hint="default"/>
+      </w:rPr>
+    </w:lvl>
+    <w:lvl w:ilvl="2" w:tplc="04090005" w:tentative="1">
+      <w:start w:val="1"/>
+      <w:numFmt w:val="bullet"/>
+      <w:lvlText w:val=""/>
+      <w:lvlJc w:val="left"/>
+      <w:pPr>
+        <w:ind w:left="2160" w:hanging="360"/>
+      </w:pPr>
+      <w:rPr>
+        <w:rFonts w:ascii="Wingdings" w:hAnsi="Wingdings" w:hint="default"/>
+      </w:rPr>
+    </w:lvl>
+    <w:lvl w:ilvl="3" w:tplc="04090001" w:tentative="1">
+      <w:start w:val="1"/>
+      <w:numFmt w:val="bullet"/>
+      <w:lvlText w:val=""/>
+      <w:lvlJc w:val="left"/>
+      <w:pPr>
+        <w:ind w:left="2880" w:hanging="360"/>
+      </w:pPr>
+      <w:rPr>
+        <w:rFonts w:ascii="Symbol" w:hAnsi="Symbol" w:hint="default"/>
+      </w:rPr>
+    </w:lvl>
+    <w:lvl w:ilvl="4" w:tplc="04090003" w:tentative="1">
+      <w:start w:val="1"/>
+      <w:numFmt w:val="bullet"/>
+      <w:lvlText w:val="o"/>
+      <w:lvlJc w:val="left"/>
+      <w:pPr>
+        <w:ind w:left="3600" w:hanging="360"/>
+      </w:pPr>
+      <w:rPr>
+        <w:rFonts w:ascii="Courier New" w:hAnsi="Courier New" w:cs="Courier New" w:hint="default"/>
+      </w:rPr>
+    </w:lvl>
+    <w:lvl w:ilvl="5" w:tplc="04090005" w:tentative="1">
+      <w:start w:val="1"/>
+      <w:numFmt w:val="bullet"/>
+      <w:lvlText w:val=""/>
+      <w:lvlJc w:val="left"/>
+      <w:pPr>
+        <w:ind w:left="4320" w:hanging="360"/>
+      </w:pPr>
+      <w:rPr>
+        <w:rFonts w:ascii="Wingdings" w:hAnsi="Wingdings" w:hint="default"/>
+      </w:rPr>
+    </w:lvl>
+    <w:lvl w:ilvl="6" w:tplc="04090001" w:tentative="1">
+      <w:start w:val="1"/>
+      <w:numFmt w:val="bullet"/>
+      <w:lvlText w:val=""/>
+      <w:lvlJc w:val="left"/>
+      <w:pPr>
+        <w:ind w:left="5040" w:hanging="360"/>
+      </w:pPr>
+      <w:rPr>
+        <w:rFonts w:ascii="Symbol" w:hAnsi="Symbol" w:hint="default"/>
+      </w:rPr>
+    </w:lvl>
+    <w:lvl w:ilvl="7" w:tplc="04090003" w:tentative="1">
+      <w:start w:val="1"/>
+      <w:numFmt w:val="bullet"/>
+      <w:lvlText w:val="o"/>
+      <w:lvlJc w:val="left"/>
+      <w:pPr>
+        <w:ind w:left="5760" w:hanging="360"/>
+      </w:pPr>
+      <w:rPr>
+        <w:rFonts w:ascii="Courier New" w:hAnsi="Courier New" w:cs="Courier New" w:hint="default"/>
+      </w:rPr>
+    </w:lvl>
+    <w:lvl w:ilvl="8" w:tplc="04090005" w:tentative="1">
+      <w:start w:val="1"/>
+      <w:numFmt w:val="bullet"/>
+      <w:lvlText w:val=""/>
+      <w:lvlJc w:val="left"/>
+      <w:pPr>
+        <w:ind w:left="6480" w:hanging="360"/>
+      </w:pPr>
+      <w:rPr>
+        <w:rFonts w:ascii="Wingdings" w:hAnsi="Wingdings" w:hint="default"/>
+      </w:rPr>
+    </w:lvl>
+  </w:abstractNum>
+  <w:abstractNum w:abstractNumId="2" w15:restartNumberingAfterBreak="0">
+    <w:nsid w:val="226824F1"/>
+    <w:multiLevelType w:val="hybridMultilevel"/>
+    <w:tmpl w:val="CAD62FD6"/>
+    <w:lvl w:ilvl="0" w:tplc="9B56AACE">
+      <w:start w:val="1"/>
+      <w:numFmt w:val="decimal"/>
+      <w:lvlText w:val="%1-"/>
+      <w:lvlJc w:val="left"/>
+      <w:pPr>
+        <w:ind w:left="720" w:hanging="360"/>
+      </w:pPr>
+      <w:rPr>
+        <w:rFonts w:asciiTheme="majorHAnsi" w:eastAsiaTheme="majorEastAsia" w:hAnsiTheme="majorHAnsi" w:cstheme="majorBidi"/>
+      </w:rPr>
+    </w:lvl>
+    <w:lvl w:ilvl="1" w:tplc="04090019" w:tentative="1">
+      <w:start w:val="1"/>
+      <w:numFmt w:val="lowerLetter"/>
+      <w:lvlText w:val="%2."/>
+      <w:lvlJc w:val="left"/>
+      <w:pPr>
+        <w:ind w:left="1440" w:hanging="360"/>
+      </w:pPr>
+    </w:lvl>
+    <w:lvl w:ilvl="2" w:tplc="0409001B" w:tentative="1">
+      <w:start w:val="1"/>
+      <w:numFmt w:val="lowerRoman"/>
+      <w:lvlText w:val="%3."/>
+      <w:lvlJc w:val="right"/>
+      <w:pPr>
+        <w:ind w:left="2160" w:hanging="180"/>
+      </w:pPr>
+    </w:lvl>
+    <w:lvl w:ilvl="3" w:tplc="0409000F" w:tentative="1">
+      <w:start w:val="1"/>
+      <w:numFmt w:val="decimal"/>
+      <w:lvlText w:val="%4."/>
+      <w:lvlJc w:val="left"/>
+      <w:pPr>
+        <w:ind w:left="2880" w:hanging="360"/>
+      </w:pPr>
+    </w:lvl>
+    <w:lvl w:ilvl="4" w:tplc="04090019" w:tentative="1">
+      <w:start w:val="1"/>
+      <w:numFmt w:val="lowerLetter"/>
+      <w:lvlText w:val="%5."/>
+      <w:lvlJc w:val="left"/>
+      <w:pPr>
+        <w:ind w:left="3600" w:hanging="360"/>
+      </w:pPr>
+    </w:lvl>
+    <w:lvl w:ilvl="5" w:tplc="0409001B" w:tentative="1">
+      <w:start w:val="1"/>
+      <w:numFmt w:val="lowerRoman"/>
+      <w:lvlText w:val="%6."/>
+      <w:lvlJc w:val="right"/>
+      <w:pPr>
+        <w:ind w:left="4320" w:hanging="180"/>
+      </w:pPr>
+    </w:lvl>
+    <w:lvl w:ilvl="6" w:tplc="0409000F" w:tentative="1">
+      <w:start w:val="1"/>
+      <w:numFmt w:val="decimal"/>
+      <w:lvlText w:val="%7."/>
+      <w:lvlJc w:val="left"/>
+      <w:pPr>
+        <w:ind w:left="5040" w:hanging="360"/>
+      </w:pPr>
+    </w:lvl>
+    <w:lvl w:ilvl="7" w:tplc="04090019" w:tentative="1">
+      <w:start w:val="1"/>
+      <w:numFmt w:val="lowerLetter"/>
+      <w:lvlText w:val="%8."/>
+      <w:lvlJc w:val="left"/>
+      <w:pPr>
+        <w:ind w:left="5760" w:hanging="360"/>
+      </w:pPr>
+    </w:lvl>
+    <w:lvl w:ilvl="8" w:tplc="0409001B" w:tentative="1">
+      <w:start w:val="1"/>
+      <w:numFmt w:val="lowerRoman"/>
+      <w:lvlText w:val="%9."/>
+      <w:lvlJc w:val="right"/>
+      <w:pPr>
+        <w:ind w:left="6480" w:hanging="180"/>
+      </w:pPr>
+    </w:lvl>
+  </w:abstractNum>
+  <w:abstractNum w:abstractNumId="3" w15:restartNumberingAfterBreak="0">
+    <w:nsid w:val="2F102BC4"/>
+    <w:multiLevelType w:val="hybridMultilevel"/>
+    <w:tmpl w:val="CAD62FD6"/>
+    <w:lvl w:ilvl="0" w:tplc="FFFFFFFF">
+      <w:start w:val="1"/>
+      <w:numFmt w:val="decimal"/>
+      <w:lvlText w:val="%1-"/>
+      <w:lvlJc w:val="left"/>
+      <w:pPr>
+        <w:ind w:left="720" w:hanging="360"/>
+      </w:pPr>
+      <w:rPr>
+        <w:rFonts w:asciiTheme="majorHAnsi" w:eastAsiaTheme="majorEastAsia" w:hAnsiTheme="majorHAnsi" w:cstheme="majorBidi"/>
+      </w:rPr>
+    </w:lvl>
+    <w:lvl w:ilvl="1" w:tplc="FFFFFFFF" w:tentative="1">
+      <w:start w:val="1"/>
+      <w:numFmt w:val="lowerLetter"/>
+      <w:lvlText w:val="%2."/>
+      <w:lvlJc w:val="left"/>
+      <w:pPr>
+        <w:ind w:left="1440" w:hanging="360"/>
+      </w:pPr>
+    </w:lvl>
+    <w:lvl w:ilvl="2" w:tplc="FFFFFFFF" w:tentative="1">
+      <w:start w:val="1"/>
+      <w:numFmt w:val="lowerRoman"/>
+      <w:lvlText w:val="%3."/>
+      <w:lvlJc w:val="right"/>
+      <w:pPr>
+        <w:ind w:left="2160" w:hanging="180"/>
+      </w:pPr>
+    </w:lvl>
+    <w:lvl w:ilvl="3" w:tplc="FFFFFFFF" w:tentative="1">
+      <w:start w:val="1"/>
+      <w:numFmt w:val="decimal"/>
+      <w:lvlText w:val="%4."/>
+      <w:lvlJc w:val="left"/>
+      <w:pPr>
+        <w:ind w:left="2880" w:hanging="360"/>
+      </w:pPr>
+    </w:lvl>
+    <w:lvl w:ilvl="4" w:tplc="FFFFFFFF" w:tentative="1">
+      <w:start w:val="1"/>
+      <w:numFmt w:val="lowerLetter"/>
+      <w:lvlText w:val="%5."/>
+      <w:lvlJc w:val="left"/>
+      <w:pPr>
+        <w:ind w:left="3600" w:hanging="360"/>
+      </w:pPr>
+    </w:lvl>
+    <w:lvl w:ilvl="5" w:tplc="FFFFFFFF" w:tentative="1">
+      <w:start w:val="1"/>
+      <w:numFmt w:val="lowerRoman"/>
+      <w:lvlText w:val="%6."/>
+      <w:lvlJc w:val="right"/>
+      <w:pPr>
+        <w:ind w:left="4320" w:hanging="180"/>
+      </w:pPr>
+    </w:lvl>
+    <w:lvl w:ilvl="6" w:tplc="FFFFFFFF" w:tentative="1">
+      <w:start w:val="1"/>
+      <w:numFmt w:val="decimal"/>
+      <w:lvlText w:val="%7."/>
+      <w:lvlJc w:val="left"/>
+      <w:pPr>
+        <w:ind w:left="5040" w:hanging="360"/>
+      </w:pPr>
+    </w:lvl>
+    <w:lvl w:ilvl="7" w:tplc="FFFFFFFF" w:tentative="1">
+      <w:start w:val="1"/>
+      <w:numFmt w:val="lowerLetter"/>
+      <w:lvlText w:val="%8."/>
+      <w:lvlJc w:val="left"/>
+      <w:pPr>
+        <w:ind w:left="5760" w:hanging="360"/>
+      </w:pPr>
+    </w:lvl>
+    <w:lvl w:ilvl="8" w:tplc="FFFFFFFF" w:tentative="1">
+      <w:start w:val="1"/>
+      <w:numFmt w:val="lowerRoman"/>
+      <w:lvlText w:val="%9."/>
+      <w:lvlJc w:val="right"/>
+      <w:pPr>
+        <w:ind w:left="6480" w:hanging="180"/>
+      </w:pPr>
+    </w:lvl>
+  </w:abstractNum>
+  <w:abstractNum w:abstractNumId="4" w15:restartNumberingAfterBreak="0">
+    <w:nsid w:val="3A9A750E"/>
+    <w:multiLevelType w:val="hybridMultilevel"/>
+    <w:tmpl w:val="CAD62FD6"/>
+    <w:lvl w:ilvl="0" w:tplc="FFFFFFFF">
+      <w:start w:val="1"/>
+      <w:numFmt w:val="decimal"/>
+      <w:lvlText w:val="%1-"/>
+      <w:lvlJc w:val="left"/>
+      <w:pPr>
+        <w:ind w:left="720" w:hanging="360"/>
+      </w:pPr>
+      <w:rPr>
+        <w:rFonts w:asciiTheme="majorHAnsi" w:eastAsiaTheme="majorEastAsia" w:hAnsiTheme="majorHAnsi" w:cstheme="majorBidi"/>
+      </w:rPr>
+    </w:lvl>
+    <w:lvl w:ilvl="1" w:tplc="FFFFFFFF" w:tentative="1">
+      <w:start w:val="1"/>
+      <w:numFmt w:val="lowerLetter"/>
+      <w:lvlText w:val="%2."/>
+      <w:lvlJc w:val="left"/>
+      <w:pPr>
+        <w:ind w:left="1440" w:hanging="360"/>
+      </w:pPr>
+    </w:lvl>
+    <w:lvl w:ilvl="2" w:tplc="FFFFFFFF" w:tentative="1">
+      <w:start w:val="1"/>
+      <w:numFmt w:val="lowerRoman"/>
+      <w:lvlText w:val="%3."/>
+      <w:lvlJc w:val="right"/>
+      <w:pPr>
+        <w:ind w:left="2160" w:hanging="180"/>
+      </w:pPr>
+    </w:lvl>
+    <w:lvl w:ilvl="3" w:tplc="FFFFFFFF" w:tentative="1">
+      <w:start w:val="1"/>
+      <w:numFmt w:val="decimal"/>
+      <w:lvlText w:val="%4."/>
+      <w:lvlJc w:val="left"/>
+      <w:pPr>
+        <w:ind w:left="2880" w:hanging="360"/>
+      </w:pPr>
+    </w:lvl>
+    <w:lvl w:ilvl="4" w:tplc="FFFFFFFF" w:tentative="1">
+      <w:start w:val="1"/>
+      <w:numFmt w:val="lowerLetter"/>
+      <w:lvlText w:val="%5."/>
+      <w:lvlJc w:val="left"/>
+      <w:pPr>
+        <w:ind w:left="3600" w:hanging="360"/>
+      </w:pPr>
+    </w:lvl>
+    <w:lvl w:ilvl="5" w:tplc="FFFFFFFF" w:tentative="1">
+      <w:start w:val="1"/>
+      <w:numFmt w:val="lowerRoman"/>
+      <w:lvlText w:val="%6."/>
+      <w:lvlJc w:val="right"/>
+      <w:pPr>
+        <w:ind w:left="4320" w:hanging="180"/>
+      </w:pPr>
+    </w:lvl>
+    <w:lvl w:ilvl="6" w:tplc="FFFFFFFF" w:tentative="1">
+      <w:start w:val="1"/>
+      <w:numFmt w:val="decimal"/>
+      <w:lvlText w:val="%7."/>
+      <w:lvlJc w:val="left"/>
+      <w:pPr>
+        <w:ind w:left="5040" w:hanging="360"/>
+      </w:pPr>
+    </w:lvl>
+    <w:lvl w:ilvl="7" w:tplc="FFFFFFFF" w:tentative="1">
+      <w:start w:val="1"/>
+      <w:numFmt w:val="lowerLetter"/>
+      <w:lvlText w:val="%8."/>
+      <w:lvlJc w:val="left"/>
+      <w:pPr>
+        <w:ind w:left="5760" w:hanging="360"/>
+      </w:pPr>
+    </w:lvl>
+    <w:lvl w:ilvl="8" w:tplc="FFFFFFFF" w:tentative="1">
+      <w:start w:val="1"/>
+      <w:numFmt w:val="lowerRoman"/>
+      <w:lvlText w:val="%9."/>
+      <w:lvlJc w:val="right"/>
+      <w:pPr>
+        <w:ind w:left="6480" w:hanging="180"/>
+      </w:pPr>
+    </w:lvl>
+  </w:abstractNum>
+  <w:abstractNum w:abstractNumId="5" w15:restartNumberingAfterBreak="0">
+    <w:nsid w:val="4ACF3AF2"/>
+    <w:multiLevelType w:val="hybridMultilevel"/>
+    <w:tmpl w:val="1248AB2C"/>
+    <w:lvl w:ilvl="0" w:tplc="04090001">
+      <w:start w:val="1"/>
+      <w:numFmt w:val="bullet"/>
+      <w:lvlText w:val=""/>
+      <w:lvlJc w:val="left"/>
+      <w:pPr>
+        <w:ind w:left="720" w:hanging="360"/>
+      </w:pPr>
+      <w:rPr>
+        <w:rFonts w:ascii="Symbol" w:hAnsi="Symbol" w:hint="default"/>
+      </w:rPr>
+    </w:lvl>
+    <w:lvl w:ilvl="1" w:tplc="04090003" w:tentative="1">
+      <w:start w:val="1"/>
+      <w:numFmt w:val="bullet"/>
+      <w:lvlText w:val="o"/>
+      <w:lvlJc w:val="left"/>
+      <w:pPr>
+        <w:ind w:left="1440" w:hanging="360"/>
+      </w:pPr>
+      <w:rPr>
+        <w:rFonts w:ascii="Courier New" w:hAnsi="Courier New" w:cs="Courier New" w:hint="default"/>
+      </w:rPr>
+    </w:lvl>
+    <w:lvl w:ilvl="2" w:tplc="04090005" w:tentative="1">
+      <w:start w:val="1"/>
+      <w:numFmt w:val="bullet"/>
+      <w:lvlText w:val=""/>
+      <w:lvlJc w:val="left"/>
+      <w:pPr>
+        <w:ind w:left="2160" w:hanging="360"/>
+      </w:pPr>
+      <w:rPr>
+        <w:rFonts w:ascii="Wingdings" w:hAnsi="Wingdings" w:hint="default"/>
+      </w:rPr>
+    </w:lvl>
+    <w:lvl w:ilvl="3" w:tplc="04090001" w:tentative="1">
+      <w:start w:val="1"/>
+      <w:numFmt w:val="bullet"/>
+      <w:lvlText w:val=""/>
+      <w:lvlJc w:val="left"/>
+      <w:pPr>
+        <w:ind w:left="2880" w:hanging="360"/>
+      </w:pPr>
+      <w:rPr>
+        <w:rFonts w:ascii="Symbol" w:hAnsi="Symbol" w:hint="default"/>
+      </w:rPr>
+    </w:lvl>
+    <w:lvl w:ilvl="4" w:tplc="04090003" w:tentative="1">
+      <w:start w:val="1"/>
+      <w:numFmt w:val="bullet"/>
+      <w:lvlText w:val="o"/>
+      <w:lvlJc w:val="left"/>
+      <w:pPr>
+        <w:ind w:left="3600" w:hanging="360"/>
+      </w:pPr>
+      <w:rPr>
+        <w:rFonts w:ascii="Courier New" w:hAnsi="Courier New" w:cs="Courier New" w:hint="default"/>
+      </w:rPr>
+    </w:lvl>
+    <w:lvl w:ilvl="5" w:tplc="04090005" w:tentative="1">
+      <w:start w:val="1"/>
+      <w:numFmt w:val="bullet"/>
+      <w:lvlText w:val=""/>
+      <w:lvlJc w:val="left"/>
+      <w:pPr>
+        <w:ind w:left="4320" w:hanging="360"/>
+      </w:pPr>
+      <w:rPr>
+        <w:rFonts w:ascii="Wingdings" w:hAnsi="Wingdings" w:hint="default"/>
+      </w:rPr>
+    </w:lvl>
+    <w:lvl w:ilvl="6" w:tplc="04090001" w:tentative="1">
+      <w:start w:val="1"/>
+      <w:numFmt w:val="bullet"/>
+      <w:lvlText w:val=""/>
+      <w:lvlJc w:val="left"/>
+      <w:pPr>
+        <w:ind w:left="5040" w:hanging="360"/>
+      </w:pPr>
+      <w:rPr>
+        <w:rFonts w:ascii="Symbol" w:hAnsi="Symbol" w:hint="default"/>
+      </w:rPr>
+    </w:lvl>
+    <w:lvl w:ilvl="7" w:tplc="04090003" w:tentative="1">
+      <w:start w:val="1"/>
+      <w:numFmt w:val="bullet"/>
+      <w:lvlText w:val="o"/>
+      <w:lvlJc w:val="left"/>
+      <w:pPr>
+        <w:ind w:left="5760" w:hanging="360"/>
+      </w:pPr>
+      <w:rPr>
+        <w:rFonts w:ascii="Courier New" w:hAnsi="Courier New" w:cs="Courier New" w:hint="default"/>
+      </w:rPr>
+    </w:lvl>
+    <w:lvl w:ilvl="8" w:tplc="04090005" w:tentative="1">
+      <w:start w:val="1"/>
+      <w:numFmt w:val="bullet"/>
+      <w:lvlText w:val=""/>
+      <w:lvlJc w:val="left"/>
+      <w:pPr>
+        <w:ind w:left="6480" w:hanging="360"/>
+      </w:pPr>
+      <w:rPr>
+        <w:rFonts w:ascii="Wingdings" w:hAnsi="Wingdings" w:hint="default"/>
+      </w:rPr>
+    </w:lvl>
+  </w:abstractNum>
+  <w:abstractNum w:abstractNumId="6" w15:restartNumberingAfterBreak="0">
     <w:nsid w:val="638A70A6"/>
     <w:multiLevelType w:val="hybridMultilevel"/>
     <w:tmpl w:val="9DFC55EE"/>
@@ -918,7 +3281,25 @@
     </w:lvl>
   </w:abstractNum>
   <w:num w:numId="1" w16cid:durableId="1306818536">
+    <w:abstractNumId w:val="6"/>
+  </w:num>
+  <w:num w:numId="2" w16cid:durableId="497159595">
+    <w:abstractNumId w:val="2"/>
+  </w:num>
+  <w:num w:numId="3" w16cid:durableId="743457559">
     <w:abstractNumId w:val="0"/>
+  </w:num>
+  <w:num w:numId="4" w16cid:durableId="409470127">
+    <w:abstractNumId w:val="5"/>
+  </w:num>
+  <w:num w:numId="5" w16cid:durableId="1415666631">
+    <w:abstractNumId w:val="1"/>
+  </w:num>
+  <w:num w:numId="6" w16cid:durableId="1084304016">
+    <w:abstractNumId w:val="3"/>
+  </w:num>
+  <w:num w:numId="7" w16cid:durableId="1830637541">
+    <w:abstractNumId w:val="4"/>
   </w:num>
 </w:numbering>
 </file>
@@ -1322,6 +3703,28 @@
     <w:name w:val="Normal"/>
     <w:qFormat/>
   </w:style>
+  <w:style w:type="paragraph" w:styleId="Titre2">
+    <w:name w:val="heading 2"/>
+    <w:basedOn w:val="Normal"/>
+    <w:next w:val="Normal"/>
+    <w:link w:val="Titre2Car"/>
+    <w:uiPriority w:val="9"/>
+    <w:unhideWhenUsed/>
+    <w:qFormat/>
+    <w:rsid w:val="006C7C67"/>
+    <w:pPr>
+      <w:keepNext/>
+      <w:keepLines/>
+      <w:spacing w:before="40" w:after="0"/>
+      <w:outlineLvl w:val="1"/>
+    </w:pPr>
+    <w:rPr>
+      <w:rFonts w:asciiTheme="majorHAnsi" w:eastAsiaTheme="majorEastAsia" w:hAnsiTheme="majorHAnsi" w:cstheme="majorBidi"/>
+      <w:color w:val="2F5496" w:themeColor="accent1" w:themeShade="BF"/>
+      <w:sz w:val="26"/>
+      <w:szCs w:val="26"/>
+    </w:rPr>
+  </w:style>
   <w:style w:type="character" w:default="1" w:styleId="Policepardfaut">
     <w:name w:val="Default Paragraph Font"/>
     <w:uiPriority w:val="1"/>
@@ -1465,6 +3868,19 @@
     <w:link w:val="Pieddepage"/>
     <w:uiPriority w:val="99"/>
     <w:rsid w:val="00F308DC"/>
+  </w:style>
+  <w:style w:type="character" w:customStyle="1" w:styleId="Titre2Car">
+    <w:name w:val="Titre 2 Car"/>
+    <w:basedOn w:val="Policepardfaut"/>
+    <w:link w:val="Titre2"/>
+    <w:uiPriority w:val="9"/>
+    <w:rsid w:val="006C7C67"/>
+    <w:rPr>
+      <w:rFonts w:asciiTheme="majorHAnsi" w:eastAsiaTheme="majorEastAsia" w:hAnsiTheme="majorHAnsi" w:cstheme="majorBidi"/>
+      <w:color w:val="2F5496" w:themeColor="accent1" w:themeShade="BF"/>
+      <w:sz w:val="26"/>
+      <w:szCs w:val="26"/>
+    </w:rPr>
   </w:style>
 </w:styles>
 </file>

</xml_diff>